<commit_message>
Add Heuristic + Modify Bao cao
</commit_message>
<xml_diff>
--- a/Bao cao IT4040.docx
+++ b/Bao cao IT4040.docx
@@ -2960,12 +2960,6 @@
           <w:szCs w:val="22"/>
         </w:rPr>
       </w:pPr>
-      <w:r>
-        <w:rPr>
-          <w:sz w:val="28"/>
-        </w:rPr>
-        <w:br w:type="page"/>
-      </w:r>
     </w:p>
     <w:p>
       <w:pPr>
@@ -2984,7 +2978,6 @@
           <w:rFonts w:ascii="Times New Roman" w:hAnsi="Times New Roman"/>
           <w:sz w:val="28"/>
         </w:rPr>
-        <w:lastRenderedPageBreak/>
         <w:t>Tiles out of row and column</w:t>
       </w:r>
     </w:p>
@@ -3034,26 +3027,33 @@
           <w:sz w:val="28"/>
         </w:rPr>
       </w:pPr>
-    </w:p>
-    <w:p>
-      <w:pPr>
-        <w:pStyle w:val="ListParagraph"/>
-        <w:ind w:left="0" w:firstLine="810"/>
-        <w:rPr>
-          <w:rFonts w:ascii="Times New Roman" w:hAnsi="Times New Roman"/>
-          <w:sz w:val="28"/>
-        </w:rPr>
-      </w:pPr>
       <w:r>
         <w:rPr>
           <w:rFonts w:ascii="Times New Roman" w:hAnsi="Times New Roman"/>
           <w:noProof/>
           <w:sz w:val="28"/>
         </w:rPr>
+        <w:lastRenderedPageBreak/>
         <w:drawing>
-          <wp:inline distT="0" distB="0" distL="0" distR="0">
-            <wp:extent cx="3984110" cy="1615440"/>
-            <wp:effectExtent l="0" t="0" r="0" b="3810"/>
+          <wp:anchor distT="0" distB="0" distL="114300" distR="114300" simplePos="0" relativeHeight="251660288" behindDoc="1" locked="0" layoutInCell="1" allowOverlap="1" wp14:anchorId="07FEAD41" wp14:editId="504944D8">
+            <wp:simplePos x="0" y="0"/>
+            <wp:positionH relativeFrom="page">
+              <wp:posOffset>1790700</wp:posOffset>
+            </wp:positionH>
+            <wp:positionV relativeFrom="paragraph">
+              <wp:posOffset>6985</wp:posOffset>
+            </wp:positionV>
+            <wp:extent cx="3779520" cy="1478280"/>
+            <wp:effectExtent l="0" t="0" r="0" b="7620"/>
+            <wp:wrapTight wrapText="bothSides">
+              <wp:wrapPolygon edited="0">
+                <wp:start x="435" y="0"/>
+                <wp:lineTo x="435" y="21433"/>
+                <wp:lineTo x="21121" y="21433"/>
+                <wp:lineTo x="21012" y="0"/>
+                <wp:lineTo x="435" y="0"/>
+              </wp:wrapPolygon>
+            </wp:wrapTight>
             <wp:docPr id="22" name="Picture 22" descr="D:\Learning\HUST\IT4040 Artificial Intelligence\Bai tap lon\PuzzleIT4040\tiles_out_of_row_n_column.png"/>
             <wp:cNvGraphicFramePr>
               <a:graphicFrameLocks xmlns:a="http://schemas.openxmlformats.org/drawingml/2006/main" noChangeAspect="1"/>
@@ -3083,7 +3083,7 @@
                   <pic:spPr bwMode="auto">
                     <a:xfrm>
                       <a:off x="0" y="0"/>
-                      <a:ext cx="4112431" cy="1667470"/>
+                      <a:ext cx="3779520" cy="1478280"/>
                     </a:xfrm>
                     <a:prstGeom prst="rect">
                       <a:avLst/>
@@ -3096,9 +3096,75 @@
                 </pic:pic>
               </a:graphicData>
             </a:graphic>
-          </wp:inline>
+            <wp14:sizeRelH relativeFrom="page">
+              <wp14:pctWidth>0</wp14:pctWidth>
+            </wp14:sizeRelH>
+            <wp14:sizeRelV relativeFrom="page">
+              <wp14:pctHeight>0</wp14:pctHeight>
+            </wp14:sizeRelV>
+          </wp:anchor>
         </w:drawing>
       </w:r>
+    </w:p>
+    <w:p>
+      <w:pPr>
+        <w:pStyle w:val="ListParagraph"/>
+        <w:ind w:left="0" w:firstLine="810"/>
+        <w:rPr>
+          <w:rFonts w:ascii="Times New Roman" w:hAnsi="Times New Roman"/>
+          <w:sz w:val="28"/>
+        </w:rPr>
+      </w:pPr>
+    </w:p>
+    <w:p>
+      <w:pPr>
+        <w:pStyle w:val="ListParagraph"/>
+        <w:ind w:left="0" w:firstLine="810"/>
+        <w:rPr>
+          <w:rFonts w:ascii="Times New Roman" w:hAnsi="Times New Roman"/>
+          <w:sz w:val="28"/>
+        </w:rPr>
+      </w:pPr>
+    </w:p>
+    <w:p>
+      <w:pPr>
+        <w:pStyle w:val="ListParagraph"/>
+        <w:ind w:left="0" w:firstLine="810"/>
+        <w:rPr>
+          <w:rFonts w:ascii="Times New Roman" w:hAnsi="Times New Roman"/>
+          <w:sz w:val="28"/>
+        </w:rPr>
+      </w:pPr>
+    </w:p>
+    <w:p>
+      <w:pPr>
+        <w:pStyle w:val="ListParagraph"/>
+        <w:ind w:left="0" w:firstLine="810"/>
+        <w:rPr>
+          <w:rFonts w:ascii="Times New Roman" w:hAnsi="Times New Roman"/>
+          <w:sz w:val="28"/>
+        </w:rPr>
+      </w:pPr>
+    </w:p>
+    <w:p>
+      <w:pPr>
+        <w:pStyle w:val="ListParagraph"/>
+        <w:ind w:left="0" w:firstLine="810"/>
+        <w:rPr>
+          <w:rFonts w:ascii="Times New Roman" w:hAnsi="Times New Roman"/>
+          <w:sz w:val="28"/>
+        </w:rPr>
+      </w:pPr>
+    </w:p>
+    <w:p>
+      <w:pPr>
+        <w:pStyle w:val="ListParagraph"/>
+        <w:ind w:left="0" w:firstLine="810"/>
+        <w:rPr>
+          <w:rFonts w:ascii="Times New Roman" w:hAnsi="Times New Roman"/>
+          <w:sz w:val="28"/>
+        </w:rPr>
+      </w:pPr>
     </w:p>
     <w:p>
       <w:pPr>
@@ -3154,6 +3220,440 @@
           <w:rFonts w:ascii="Times New Roman" w:hAnsi="Times New Roman"/>
           <w:sz w:val="28"/>
         </w:rPr>
+        <w:t>N-MaxSwap (</w:t>
+      </w:r>
+      <w:r>
+        <w:rPr>
+          <w:rFonts w:ascii="Times New Roman" w:hAnsi="Times New Roman"/>
+          <w:sz w:val="28"/>
+        </w:rPr>
+        <w:t>Gaschnig's H</w:t>
+      </w:r>
+      <w:r>
+        <w:rPr>
+          <w:rFonts w:ascii="Times New Roman" w:hAnsi="Times New Roman"/>
+          <w:sz w:val="28"/>
+        </w:rPr>
+        <w:t>euristic</w:t>
+      </w:r>
+      <w:r>
+        <w:rPr>
+          <w:rFonts w:ascii="Times New Roman" w:hAnsi="Times New Roman"/>
+          <w:sz w:val="28"/>
+        </w:rPr>
+        <w:t>)</w:t>
+      </w:r>
+    </w:p>
+    <w:p>
+      <w:pPr>
+        <w:pStyle w:val="ListParagraph"/>
+        <w:ind w:left="1260"/>
+        <w:rPr>
+          <w:rFonts w:ascii="Times New Roman" w:hAnsi="Times New Roman"/>
+          <w:sz w:val="28"/>
+        </w:rPr>
+      </w:pPr>
+    </w:p>
+    <w:p>
+      <w:pPr>
+        <w:pStyle w:val="ListParagraph"/>
+        <w:ind w:left="0" w:firstLine="810"/>
+        <w:rPr>
+          <w:rFonts w:ascii="Times New Roman" w:hAnsi="Times New Roman"/>
+          <w:sz w:val="28"/>
+        </w:rPr>
+      </w:pPr>
+      <w:r>
+        <w:rPr>
+          <w:rFonts w:ascii="Times New Roman" w:hAnsi="Times New Roman"/>
+          <w:sz w:val="28"/>
+        </w:rPr>
+        <w:t>Hàm Heuristic được định nghĩa bằng số bước phải thực hiện để đưa lưới vuông về trạng thái đích nếu có thể đổi chỗ 1 ô bất kỳ với ô trống. Tương tự, hàm Heuristic này cũng là hàm chấp nhận được.</w:t>
+      </w:r>
+    </w:p>
+    <w:p>
+      <w:pPr>
+        <w:pStyle w:val="ListParagraph"/>
+        <w:ind w:left="0" w:firstLine="810"/>
+        <w:rPr>
+          <w:rFonts w:ascii="Consolas" w:hAnsi="Consolas"/>
+          <w:sz w:val="24"/>
+          <w:szCs w:val="24"/>
+        </w:rPr>
+      </w:pPr>
+      <w:r>
+        <w:rPr>
+          <w:rFonts w:ascii="Times New Roman" w:hAnsi="Times New Roman"/>
+          <w:sz w:val="28"/>
+        </w:rPr>
+        <w:t>Hàm Heuristic này có thể được cài đặt bằng cách sử dụng 2 mảng:</w:t>
+      </w:r>
+      <w:r>
+        <w:rPr>
+          <w:rFonts w:ascii="Times New Roman" w:hAnsi="Times New Roman"/>
+          <w:sz w:val="28"/>
+        </w:rPr>
+        <w:br/>
+      </w:r>
+      <w:r>
+        <w:rPr>
+          <w:rFonts w:ascii="Consolas" w:hAnsi="Consolas"/>
+          <w:sz w:val="24"/>
+          <w:szCs w:val="24"/>
+        </w:rPr>
+        <w:t xml:space="preserve">P [N * N] </w:t>
+      </w:r>
+      <w:r>
+        <w:rPr>
+          <w:rFonts w:ascii="Times New Roman" w:hAnsi="Times New Roman"/>
+          <w:sz w:val="28"/>
+        </w:rPr>
+        <w:t>– biểu diễn trạng thái hiện tại của lưới vuông.</w:t>
+      </w:r>
+      <w:r>
+        <w:rPr>
+          <w:rFonts w:ascii="Times New Roman" w:hAnsi="Times New Roman"/>
+          <w:sz w:val="28"/>
+        </w:rPr>
+        <w:br/>
+      </w:r>
+      <w:r>
+        <w:rPr>
+          <w:rFonts w:ascii="Consolas" w:hAnsi="Consolas"/>
+          <w:sz w:val="24"/>
+          <w:szCs w:val="24"/>
+        </w:rPr>
+        <w:t xml:space="preserve">B [N * N] </w:t>
+      </w:r>
+      <w:r>
+        <w:rPr>
+          <w:rFonts w:ascii="Times New Roman" w:hAnsi="Times New Roman"/>
+          <w:sz w:val="28"/>
+        </w:rPr>
+        <w:t xml:space="preserve">– vị trí của ô i trong </w:t>
+      </w:r>
+      <w:r>
+        <w:rPr>
+          <w:rFonts w:ascii="Consolas" w:hAnsi="Consolas"/>
+          <w:sz w:val="24"/>
+          <w:szCs w:val="24"/>
+        </w:rPr>
+        <w:t>P</w:t>
+      </w:r>
+      <w:r>
+        <w:rPr>
+          <w:rFonts w:ascii="Times New Roman" w:hAnsi="Times New Roman"/>
+          <w:sz w:val="28"/>
+        </w:rPr>
+        <w:t xml:space="preserve">. </w:t>
+      </w:r>
+      <w:r>
+        <w:rPr>
+          <w:rFonts w:ascii="Consolas" w:hAnsi="Consolas"/>
+          <w:sz w:val="24"/>
+          <w:szCs w:val="24"/>
+        </w:rPr>
+        <w:t>B[i] = j</w:t>
+      </w:r>
+      <w:r>
+        <w:rPr>
+          <w:rFonts w:ascii="Times New Roman" w:hAnsi="Times New Roman"/>
+          <w:sz w:val="28"/>
+        </w:rPr>
+        <w:t xml:space="preserve"> nghĩa là </w:t>
+      </w:r>
+      <w:r>
+        <w:rPr>
+          <w:rFonts w:ascii="Consolas" w:hAnsi="Consolas"/>
+          <w:sz w:val="24"/>
+          <w:szCs w:val="24"/>
+        </w:rPr>
+        <w:t>P[j] = i</w:t>
+      </w:r>
+    </w:p>
+    <w:p>
+      <w:pPr>
+        <w:ind w:firstLine="810"/>
+      </w:pPr>
+      <w:r>
+        <w:t xml:space="preserve">Tính chất: </w:t>
+      </w:r>
+    </w:p>
+    <w:p>
+      <w:r>
+        <w:br/>
+        <w:t>- B[P[i]] = i.</w:t>
+      </w:r>
+      <w:r>
+        <w:br/>
+        <w:t>- Khi đổi chỗ P[i] và P[j], ta phải đổi chỗ B[P[i]] và B[P[j]] để giữ nguyên ý nghĩa của mảng B.</w:t>
+      </w:r>
+    </w:p>
+    <w:p/>
+    <w:p>
+      <w:pPr>
+        <w:ind w:firstLine="810"/>
+      </w:pPr>
+      <w:r>
+        <w:t>Thuật toán:</w:t>
+      </w:r>
+    </w:p>
+    <w:p/>
+    <w:p>
+      <w:r>
+        <w:t>- B1. Khởi tạo biến count = 0</w:t>
+      </w:r>
+      <w:r>
+        <w:br/>
+        <w:t>- B2. Nếu lưới đã ở trạng thái đích thì gán Heuristic = count và kết thúc.</w:t>
+      </w:r>
+      <w:r>
+        <w:br/>
+        <w:t xml:space="preserve">- </w:t>
+      </w:r>
+      <w:r>
+        <w:t xml:space="preserve">B3. </w:t>
+      </w:r>
+      <w:r>
+        <w:rPr>
+          <w:rFonts w:ascii="Consolas" w:hAnsi="Consolas"/>
+          <w:sz w:val="24"/>
+          <w:szCs w:val="24"/>
+        </w:rPr>
+        <w:t xml:space="preserve">B[0] </w:t>
+      </w:r>
+      <w:r>
+        <w:t xml:space="preserve">là vị trí hiện tại của ô trống. </w:t>
+      </w:r>
+      <w:r>
+        <w:br/>
+        <w:t xml:space="preserve">- </w:t>
+      </w:r>
+      <w:r>
+        <w:t>B</w:t>
+      </w:r>
+      <w:r>
+        <w:t>4</w:t>
+      </w:r>
+      <w:r>
+        <w:t xml:space="preserve">. </w:t>
+      </w:r>
+      <w:r>
+        <w:t xml:space="preserve">Nếu </w:t>
+      </w:r>
+      <w:r>
+        <w:rPr>
+          <w:rFonts w:ascii="Consolas" w:hAnsi="Consolas"/>
+          <w:sz w:val="24"/>
+          <w:szCs w:val="24"/>
+        </w:rPr>
+        <w:t xml:space="preserve">P[B[0]] </w:t>
+      </w:r>
+      <m:oMath>
+        <m:r>
+          <w:rPr>
+            <w:rFonts w:ascii="Cambria Math" w:hAnsi="Cambria Math"/>
+          </w:rPr>
+          <m:t>≠</m:t>
+        </m:r>
+      </m:oMath>
+      <w:r>
+        <w:t xml:space="preserve"> 0, nghĩa là đang có 1</w:t>
+      </w:r>
+      <w:r>
+        <w:t xml:space="preserve"> ô khác ô trống ở vị trí đó,</w:t>
+      </w:r>
+      <w:r>
+        <w:t xml:space="preserve"> đổi chỗ ô trống </w:t>
+      </w:r>
+      <w:r>
+        <w:t xml:space="preserve">và ô đó </w:t>
+      </w:r>
+      <w:r>
+        <w:rPr>
+          <w:rFonts w:ascii="Consolas" w:hAnsi="Consolas"/>
+          <w:sz w:val="24"/>
+          <w:szCs w:val="24"/>
+        </w:rPr>
+        <w:t>(swap(P[B[0]], P[B[B[0]]]).</w:t>
+      </w:r>
+      <w:r>
+        <w:t xml:space="preserve"> Cập nhật mảng </w:t>
+      </w:r>
+      <w:r>
+        <w:rPr>
+          <w:rFonts w:ascii="Consolas" w:hAnsi="Consolas"/>
+          <w:sz w:val="24"/>
+          <w:szCs w:val="24"/>
+        </w:rPr>
+        <w:t>B</w:t>
+      </w:r>
+      <w:r>
+        <w:t>. (</w:t>
+      </w:r>
+      <w:r>
+        <w:rPr>
+          <w:rFonts w:ascii="Consolas" w:hAnsi="Consolas"/>
+          <w:sz w:val="24"/>
+          <w:szCs w:val="24"/>
+        </w:rPr>
+        <w:t>swap(B[0], B[B[0]])</w:t>
+      </w:r>
+      <w:r>
+        <w:rPr>
+          <w:rFonts w:ascii="Consolas" w:hAnsi="Consolas"/>
+          <w:sz w:val="24"/>
+          <w:szCs w:val="24"/>
+        </w:rPr>
+        <w:t>).</w:t>
+      </w:r>
+      <w:r>
+        <w:rPr>
+          <w:rFonts w:ascii="Consolas" w:hAnsi="Consolas"/>
+          <w:sz w:val="24"/>
+          <w:szCs w:val="24"/>
+        </w:rPr>
+        <w:br/>
+      </w:r>
+      <w:r>
+        <w:t xml:space="preserve">- </w:t>
+      </w:r>
+      <w:r>
+        <w:t>B</w:t>
+      </w:r>
+      <w:r>
+        <w:t>5</w:t>
+      </w:r>
+      <w:r>
+        <w:t xml:space="preserve">. </w:t>
+      </w:r>
+      <w:r>
+        <w:t xml:space="preserve">Nếu </w:t>
+      </w:r>
+      <w:r>
+        <w:rPr>
+          <w:rFonts w:ascii="Consolas" w:hAnsi="Consolas"/>
+          <w:sz w:val="24"/>
+          <w:szCs w:val="24"/>
+        </w:rPr>
+        <w:t>P[B[0]] = 0</w:t>
+      </w:r>
+      <w:r>
+        <w:t>, nghĩa là ô trống đang ở đúng vị trí, đổi chỗ ô trống và 1 ô bất kỳ đang nằm sai vị trí (</w:t>
+      </w:r>
+      <w:r>
+        <w:rPr>
+          <w:rFonts w:ascii="Consolas" w:hAnsi="Consolas"/>
+          <w:sz w:val="24"/>
+          <w:szCs w:val="24"/>
+        </w:rPr>
+        <w:t>swap(P[i], P[B[0]])).</w:t>
+      </w:r>
+      <w:r>
+        <w:t xml:space="preserve"> Cập nhật mảng B. (</w:t>
+      </w:r>
+      <w:r>
+        <w:rPr>
+          <w:rFonts w:ascii="Consolas" w:hAnsi="Consolas"/>
+          <w:sz w:val="24"/>
+          <w:szCs w:val="24"/>
+        </w:rPr>
+        <w:t>swap(B[P[i]]</w:t>
+      </w:r>
+      <w:r>
+        <w:rPr>
+          <w:rFonts w:ascii="Consolas" w:hAnsi="Consolas"/>
+          <w:sz w:val="24"/>
+          <w:szCs w:val="24"/>
+        </w:rPr>
+        <w:t>, B[0]</w:t>
+      </w:r>
+      <w:r>
+        <w:rPr>
+          <w:rFonts w:ascii="Consolas" w:hAnsi="Consolas"/>
+          <w:sz w:val="24"/>
+          <w:szCs w:val="24"/>
+        </w:rPr>
+        <w:t>)</w:t>
+      </w:r>
+      <w:r>
+        <w:rPr>
+          <w:rFonts w:ascii="Consolas" w:hAnsi="Consolas"/>
+          <w:sz w:val="24"/>
+          <w:szCs w:val="24"/>
+        </w:rPr>
+        <w:t>)</w:t>
+      </w:r>
+      <w:r>
+        <w:rPr>
+          <w:rFonts w:ascii="Consolas" w:hAnsi="Consolas"/>
+          <w:sz w:val="24"/>
+          <w:szCs w:val="24"/>
+        </w:rPr>
+        <w:t>.</w:t>
+      </w:r>
+      <w:r>
+        <w:rPr>
+          <w:rFonts w:ascii="Consolas" w:hAnsi="Consolas"/>
+          <w:sz w:val="24"/>
+          <w:szCs w:val="24"/>
+        </w:rPr>
+        <w:br/>
+      </w:r>
+      <w:r>
+        <w:t xml:space="preserve">- </w:t>
+      </w:r>
+      <w:r>
+        <w:t>B</w:t>
+      </w:r>
+      <w:r>
+        <w:t>6</w:t>
+      </w:r>
+      <w:r>
+        <w:t xml:space="preserve">. </w:t>
+      </w:r>
+      <w:r>
+        <w:t xml:space="preserve">Tăng biến count </w:t>
+      </w:r>
+      <w:bookmarkStart w:id="0" w:name="_GoBack"/>
+      <w:bookmarkEnd w:id="0"/>
+      <w:r>
+        <w:t>và lặp lại bước 2.</w:t>
+      </w:r>
+    </w:p>
+    <w:p>
+      <w:pPr>
+        <w:rPr>
+          <w:rFonts w:eastAsia="Arial"/>
+          <w:sz w:val="28"/>
+          <w:szCs w:val="22"/>
+        </w:rPr>
+      </w:pPr>
+      <w:r>
+        <w:rPr>
+          <w:sz w:val="28"/>
+        </w:rPr>
+        <w:br w:type="page"/>
+      </w:r>
+    </w:p>
+    <w:p>
+      <w:pPr>
+        <w:pStyle w:val="ListParagraph"/>
+        <w:numPr>
+          <w:ilvl w:val="0"/>
+          <w:numId w:val="28"/>
+        </w:numPr>
+        <w:rPr>
+          <w:rFonts w:ascii="Times New Roman" w:hAnsi="Times New Roman"/>
+          <w:sz w:val="28"/>
+        </w:rPr>
+      </w:pPr>
+      <w:r>
+        <w:rPr>
+          <w:rFonts w:ascii="Times New Roman" w:hAnsi="Times New Roman"/>
+          <w:sz w:val="28"/>
+        </w:rPr>
+        <w:lastRenderedPageBreak/>
         <w:t>Pythagorean (không chấp nhận được)</w:t>
       </w:r>
     </w:p>
@@ -3763,18 +4263,143 @@
       <w:pPr>
         <w:ind w:firstLine="810"/>
       </w:pPr>
-      <w:r>
+    </w:p>
+    <w:p>
+      <w:pPr>
+        <w:ind w:firstLine="810"/>
+      </w:pPr>
+    </w:p>
+    <w:p>
+      <w:pPr>
+        <w:ind w:firstLine="810"/>
+      </w:pPr>
+      <w:r>
+        <w:t>Trong trường hợp trên hàm ước lượng có giá trị bằng 77 nhưng chi phí thực tế chỉ bằng 68. Do đó hàm Heuristic là không chấp nhận được. Tuy nhiên trong thực tế, khi dùng hàm ước lượng này</w:t>
+      </w:r>
+      <w:r>
+        <w:t>, chương trình luôn tìm được lời giải rất nhanh và cũng tối ưu nên nhóm em cho vào để so sánh hiệu năng với các hàm khác.</w:t>
+      </w:r>
+    </w:p>
+    <w:p>
+      <w:r>
+        <w:br w:type="page"/>
+      </w:r>
+    </w:p>
+    <w:p>
+      <w:pPr>
+        <w:ind w:firstLine="810"/>
+        <w:jc w:val="center"/>
+        <w:rPr>
+          <w:b/>
+          <w:noProof/>
+          <w:sz w:val="56"/>
+          <w:szCs w:val="56"/>
+        </w:rPr>
+      </w:pPr>
+      <w:r>
+        <w:rPr>
+          <w:b/>
+          <w:noProof/>
+          <w:sz w:val="56"/>
+          <w:szCs w:val="56"/>
+        </w:rPr>
         <w:lastRenderedPageBreak/>
-        <w:t xml:space="preserve">Trong trường hợp trên hàm ước lượng có giá trị bằng 77 nhưng chi phí thực tế chỉ bằng 68. Do đó hàm Heuristic là không chấp nhận được. Tuy nhiên trong thực tế, </w:t>
-      </w:r>
-      <w:bookmarkStart w:id="0" w:name="_GoBack"/>
-      <w:bookmarkEnd w:id="0"/>
-      <w:r>
-        <w:t>khi dùng hàm ước lượng này</w:t>
-      </w:r>
-      <w:r>
-        <w:t>, chương trình luôn tìm được lời giải rất nhanh và cũng tối ưu nên nhóm em cho vào để so sánh hiệu năng với các hàm khác.</w:t>
-      </w:r>
+        <w:t xml:space="preserve">Phần 2: </w:t>
+      </w:r>
+      <w:r>
+        <w:rPr>
+          <w:b/>
+          <w:noProof/>
+          <w:sz w:val="56"/>
+          <w:szCs w:val="56"/>
+        </w:rPr>
+        <w:br/>
+      </w:r>
+      <w:r>
+        <w:rPr>
+          <w:b/>
+          <w:noProof/>
+          <w:sz w:val="56"/>
+          <w:szCs w:val="56"/>
+        </w:rPr>
+        <w:t>Các chức năng chính của hệ thống</w:t>
+      </w:r>
+    </w:p>
+    <w:p>
+      <w:pPr>
+        <w:ind w:firstLine="810"/>
+        <w:jc w:val="center"/>
+        <w:rPr>
+          <w:b/>
+          <w:noProof/>
+          <w:sz w:val="56"/>
+          <w:szCs w:val="56"/>
+        </w:rPr>
+      </w:pPr>
+    </w:p>
+    <w:p>
+      <w:pPr>
+        <w:ind w:firstLine="810"/>
+      </w:pPr>
+      <w:r>
+        <w:t>Chương trình đọc dữ liệu từ file npuzzle.txt sau đó cho phép chọn hàm Heuristic sẽ được dùng làm tri thức để giải quyết bài toán.</w:t>
+      </w:r>
+    </w:p>
+    <w:p>
+      <w:pPr>
+        <w:ind w:firstLine="810"/>
+      </w:pPr>
+    </w:p>
+    <w:p>
+      <w:pPr>
+        <w:ind w:firstLine="810"/>
+      </w:pPr>
+      <w:r>
+        <w:t>Cấu trúc file npuzzle.txt:</w:t>
+      </w:r>
+      <w:r>
+        <w:br/>
+        <w:t>Dòng 1 gồm 1 số nguyên N cho biết kích thước của lưới vuông là N x N.</w:t>
+      </w:r>
+      <w:r>
+        <w:br/>
+        <w:t xml:space="preserve">N dòng tiếp theo mỗi dòng có N số nguyên nằm trong </w:t>
+      </w:r>
+      <m:oMath>
+        <m:d>
+          <m:dPr>
+            <m:begChr m:val="["/>
+            <m:endChr m:val="]"/>
+            <m:ctrlPr>
+              <w:rPr>
+                <w:rFonts w:ascii="Cambria Math" w:hAnsi="Cambria Math"/>
+                <w:i/>
+              </w:rPr>
+            </m:ctrlPr>
+          </m:dPr>
+          <m:e>
+            <m:r>
+              <w:rPr>
+                <w:rFonts w:ascii="Cambria Math" w:hAnsi="Cambria Math"/>
+              </w:rPr>
+              <m:t>0 , N</m:t>
+            </m:r>
+          </m:e>
+        </m:d>
+      </m:oMath>
+      <w:r>
+        <w:t>, biểu diễn trạng thái ban đầu của lưới vuông, với 0 tương ứng với ô trống.</w:t>
+      </w:r>
+    </w:p>
+    <w:p>
+      <w:pPr>
+        <w:ind w:firstLine="810"/>
+      </w:pPr>
+    </w:p>
+    <w:p>
+      <w:pPr>
+        <w:ind w:firstLine="810"/>
+      </w:pPr>
     </w:p>
     <w:sectPr>
       <w:headerReference w:type="default" r:id="rId24"/>
@@ -3846,7 +4471,7 @@
         <w:b/>
         <w:noProof/>
       </w:rPr>
-      <w:t>5</w:t>
+      <w:t>7</w:t>
     </w:r>
     <w:r>
       <w:rPr>
@@ -3886,7 +4511,7 @@
         <w:b/>
         <w:noProof/>
       </w:rPr>
-      <w:t>7</w:t>
+      <w:t>8</w:t>
     </w:r>
     <w:r>
       <w:rPr>
@@ -7743,7 +8368,7 @@
 </file>
 
 <file path=customXml/itemProps1.xml><?xml version="1.0" encoding="utf-8"?>
-<ds:datastoreItem xmlns:ds="http://schemas.openxmlformats.org/officeDocument/2006/customXml" ds:itemID="{116F6B05-7545-460B-9A1D-B6808FEAB70E}">
+<ds:datastoreItem xmlns:ds="http://schemas.openxmlformats.org/officeDocument/2006/customXml" ds:itemID="{F445273F-A5A7-41F4-8671-41BA62493F8B}">
   <ds:schemaRefs>
     <ds:schemaRef ds:uri="http://schemas.openxmlformats.org/officeDocument/2006/bibliography"/>
   </ds:schemaRefs>

</xml_diff>

<commit_message>
Modify .gitignore + Bao cao
</commit_message>
<xml_diff>
--- a/Bao cao IT4040.docx
+++ b/Bao cao IT4040.docx
@@ -3613,12 +3613,7 @@
         <w:t xml:space="preserve">. </w:t>
       </w:r>
       <w:r>
-        <w:t xml:space="preserve">Tăng biến count </w:t>
-      </w:r>
-      <w:bookmarkStart w:id="0" w:name="_GoBack"/>
-      <w:bookmarkEnd w:id="0"/>
-      <w:r>
-        <w:t>và lặp lại bước 2.</w:t>
+        <w:t>Tăng biến count và lặp lại bước 2.</w:t>
       </w:r>
     </w:p>
     <w:p>
@@ -4397,9 +4392,8 @@
       </w:pPr>
     </w:p>
     <w:p>
-      <w:pPr>
-        <w:ind w:firstLine="810"/>
-      </w:pPr>
+      <w:bookmarkStart w:id="0" w:name="_GoBack"/>
+      <w:bookmarkEnd w:id="0"/>
     </w:p>
     <w:sectPr>
       <w:headerReference w:type="default" r:id="rId24"/>
@@ -4471,7 +4465,7 @@
         <w:b/>
         <w:noProof/>
       </w:rPr>
-      <w:t>7</w:t>
+      <w:t>6</w:t>
     </w:r>
     <w:r>
       <w:rPr>
@@ -8368,7 +8362,7 @@
 </file>
 
 <file path=customXml/itemProps1.xml><?xml version="1.0" encoding="utf-8"?>
-<ds:datastoreItem xmlns:ds="http://schemas.openxmlformats.org/officeDocument/2006/customXml" ds:itemID="{F445273F-A5A7-41F4-8671-41BA62493F8B}">
+<ds:datastoreItem xmlns:ds="http://schemas.openxmlformats.org/officeDocument/2006/customXml" ds:itemID="{B393CFFF-0D9F-4173-AB95-F19114142D37}">
   <ds:schemaRefs>
     <ds:schemaRef ds:uri="http://schemas.openxmlformats.org/officeDocument/2006/bibliography"/>
   </ds:schemaRefs>

</xml_diff>

<commit_message>
Modify Bao cao + Slide. Add tool analyzing 16-Puzzle
</commit_message>
<xml_diff>
--- a/Bao cao IT4040.docx
+++ b/Bao cao IT4040.docx
@@ -961,9 +961,9 @@
         </w:rPr>
         <w:drawing>
           <wp:inline distT="0" distB="0" distL="0" distR="0">
-            <wp:extent cx="3101340" cy="2057400"/>
+            <wp:extent cx="3190736" cy="2369820"/>
             <wp:effectExtent l="0" t="0" r="0" b="0"/>
-            <wp:docPr id="1" name="Picture 1" descr="linux-dedicated-servers"/>
+            <wp:docPr id="37" name="Picture 37" descr="D:\Learning\HUST\IT4040 Artificial Intelligence\Bai tap lon\PuzzleIT4040\n_puzzle_report.png"/>
             <wp:cNvGraphicFramePr>
               <a:graphicFrameLocks xmlns:a="http://schemas.openxmlformats.org/drawingml/2006/main" noChangeAspect="1"/>
             </wp:cNvGraphicFramePr>
@@ -971,7 +971,7 @@
               <a:graphicData uri="http://schemas.openxmlformats.org/drawingml/2006/picture">
                 <pic:pic xmlns:pic="http://schemas.openxmlformats.org/drawingml/2006/picture">
                   <pic:nvPicPr>
-                    <pic:cNvPr id="0" name="Picture 1" descr="linux-dedicated-servers"/>
+                    <pic:cNvPr id="0" name="Picture 3" descr="D:\Learning\HUST\IT4040 Artificial Intelligence\Bai tap lon\PuzzleIT4040\n_puzzle_report.png"/>
                     <pic:cNvPicPr>
                       <a:picLocks noChangeAspect="1" noChangeArrowheads="1"/>
                     </pic:cNvPicPr>
@@ -992,7 +992,7 @@
                   <pic:spPr bwMode="auto">
                     <a:xfrm>
                       <a:off x="0" y="0"/>
-                      <a:ext cx="3101340" cy="2057400"/>
+                      <a:ext cx="3215645" cy="2388320"/>
                     </a:xfrm>
                     <a:prstGeom prst="rect">
                       <a:avLst/>
@@ -1814,27 +1814,11 @@
     </w:p>
     <w:p>
       <w:pPr>
-        <w:ind w:firstLine="426"/>
         <w:rPr>
           <w:noProof/>
           <w:szCs w:val="24"/>
         </w:rPr>
       </w:pPr>
-    </w:p>
-    <w:p>
-      <w:pPr>
-        <w:rPr>
-          <w:noProof/>
-          <w:szCs w:val="24"/>
-        </w:rPr>
-      </w:pPr>
-      <w:r>
-        <w:rPr>
-          <w:noProof/>
-          <w:szCs w:val="24"/>
-        </w:rPr>
-        <w:br w:type="page"/>
-      </w:r>
     </w:p>
     <w:sdt>
       <w:sdtPr>
@@ -1891,7 +1875,7 @@
           <w:r>
             <w:fldChar w:fldCharType="separate"/>
           </w:r>
-          <w:hyperlink w:anchor="_Toc435918088" w:history="1">
+          <w:hyperlink w:anchor="_Toc435949166" w:history="1">
             <w:r>
               <w:rPr>
                 <w:rStyle w:val="Hyperlink"/>
@@ -1914,7 +1898,7 @@
               <w:rPr>
                 <w:webHidden/>
               </w:rPr>
-              <w:instrText xml:space="preserve"> PAGEREF _Toc435918088 \h </w:instrText>
+              <w:instrText xml:space="preserve"> PAGEREF _Toc435949166 \h </w:instrText>
             </w:r>
             <w:r>
               <w:rPr>
@@ -1953,7 +1937,7 @@
               <w:noProof/>
             </w:rPr>
           </w:pPr>
-          <w:hyperlink w:anchor="_Toc435918089" w:history="1">
+          <w:hyperlink w:anchor="_Toc435949167" w:history="1">
             <w:r>
               <w:rPr>
                 <w:rStyle w:val="Hyperlink"/>
@@ -1998,7 +1982,7 @@
                 <w:noProof/>
                 <w:webHidden/>
               </w:rPr>
-              <w:instrText xml:space="preserve"> PAGEREF _Toc435918089 \h </w:instrText>
+              <w:instrText xml:space="preserve"> PAGEREF _Toc435949167 \h </w:instrText>
             </w:r>
             <w:r>
               <w:rPr>
@@ -2041,7 +2025,7 @@
               <w:noProof/>
             </w:rPr>
           </w:pPr>
-          <w:hyperlink w:anchor="_Toc435918090" w:history="1">
+          <w:hyperlink w:anchor="_Toc435949168" w:history="1">
             <w:r>
               <w:rPr>
                 <w:rStyle w:val="Hyperlink"/>
@@ -2086,7 +2070,7 @@
                 <w:noProof/>
                 <w:webHidden/>
               </w:rPr>
-              <w:instrText xml:space="preserve"> PAGEREF _Toc435918090 \h </w:instrText>
+              <w:instrText xml:space="preserve"> PAGEREF _Toc435949168 \h </w:instrText>
             </w:r>
             <w:r>
               <w:rPr>
@@ -2129,7 +2113,7 @@
               <w:noProof/>
             </w:rPr>
           </w:pPr>
-          <w:hyperlink w:anchor="_Toc435918091" w:history="1">
+          <w:hyperlink w:anchor="_Toc435949169" w:history="1">
             <w:r>
               <w:rPr>
                 <w:rStyle w:val="Hyperlink"/>
@@ -2172,7 +2156,7 @@
                 <w:noProof/>
                 <w:webHidden/>
               </w:rPr>
-              <w:instrText xml:space="preserve"> PAGEREF _Toc435918091 \h </w:instrText>
+              <w:instrText xml:space="preserve"> PAGEREF _Toc435949169 \h </w:instrText>
             </w:r>
             <w:r>
               <w:rPr>
@@ -2215,7 +2199,7 @@
               <w:noProof/>
             </w:rPr>
           </w:pPr>
-          <w:hyperlink w:anchor="_Toc435918092" w:history="1">
+          <w:hyperlink w:anchor="_Toc435949170" w:history="1">
             <w:r>
               <w:rPr>
                 <w:rStyle w:val="Hyperlink"/>
@@ -2258,7 +2242,7 @@
                 <w:noProof/>
                 <w:webHidden/>
               </w:rPr>
-              <w:instrText xml:space="preserve"> PAGEREF _Toc435918092 \h </w:instrText>
+              <w:instrText xml:space="preserve"> PAGEREF _Toc435949170 \h </w:instrText>
             </w:r>
             <w:r>
               <w:rPr>
@@ -2298,7 +2282,7 @@
               <w:sz w:val="22"/>
             </w:rPr>
           </w:pPr>
-          <w:hyperlink w:anchor="_Toc435918093" w:history="1">
+          <w:hyperlink w:anchor="_Toc435949171" w:history="1">
             <w:r>
               <w:rPr>
                 <w:rStyle w:val="Hyperlink"/>
@@ -2321,7 +2305,7 @@
               <w:rPr>
                 <w:webHidden/>
               </w:rPr>
-              <w:instrText xml:space="preserve"> PAGEREF _Toc435918093 \h </w:instrText>
+              <w:instrText xml:space="preserve"> PAGEREF _Toc435949171 \h </w:instrText>
             </w:r>
             <w:r>
               <w:rPr>
@@ -2357,7 +2341,7 @@
               <w:sz w:val="22"/>
             </w:rPr>
           </w:pPr>
-          <w:hyperlink w:anchor="_Toc435918094" w:history="1">
+          <w:hyperlink w:anchor="_Toc435949172" w:history="1">
             <w:r>
               <w:rPr>
                 <w:rStyle w:val="Hyperlink"/>
@@ -2380,7 +2364,7 @@
               <w:rPr>
                 <w:webHidden/>
               </w:rPr>
-              <w:instrText xml:space="preserve"> PAGEREF _Toc435918094 \h </w:instrText>
+              <w:instrText xml:space="preserve"> PAGEREF _Toc435949172 \h </w:instrText>
             </w:r>
             <w:r>
               <w:rPr>
@@ -2419,7 +2403,7 @@
               <w:noProof/>
             </w:rPr>
           </w:pPr>
-          <w:hyperlink w:anchor="_Toc435918095" w:history="1">
+          <w:hyperlink w:anchor="_Toc435949173" w:history="1">
             <w:r>
               <w:rPr>
                 <w:rStyle w:val="Hyperlink"/>
@@ -2464,7 +2448,7 @@
                 <w:noProof/>
                 <w:webHidden/>
               </w:rPr>
-              <w:instrText xml:space="preserve"> PAGEREF _Toc435918095 \h </w:instrText>
+              <w:instrText xml:space="preserve"> PAGEREF _Toc435949173 \h </w:instrText>
             </w:r>
             <w:r>
               <w:rPr>
@@ -2507,12 +2491,11 @@
               <w:noProof/>
             </w:rPr>
           </w:pPr>
-          <w:hyperlink w:anchor="_Toc435918096" w:history="1">
+          <w:hyperlink w:anchor="_Toc435949174" w:history="1">
             <w:r>
               <w:rPr>
                 <w:rStyle w:val="Hyperlink"/>
                 <w:rFonts w:ascii="Times New Roman" w:hAnsi="Times New Roman"/>
-                <w:b/>
                 <w:noProof/>
               </w:rPr>
               <w:t>a.</w:t>
@@ -2528,7 +2511,6 @@
               <w:rPr>
                 <w:rStyle w:val="Hyperlink"/>
                 <w:rFonts w:ascii="Times New Roman" w:hAnsi="Times New Roman"/>
-                <w:b/>
                 <w:noProof/>
               </w:rPr>
               <w:t>Inversion (Sự đảo ngược)</w:t>
@@ -2552,7 +2534,7 @@
                 <w:noProof/>
                 <w:webHidden/>
               </w:rPr>
-              <w:instrText xml:space="preserve"> PAGEREF _Toc435918096 \h </w:instrText>
+              <w:instrText xml:space="preserve"> PAGEREF _Toc435949174 \h </w:instrText>
             </w:r>
             <w:r>
               <w:rPr>
@@ -2595,12 +2577,11 @@
               <w:noProof/>
             </w:rPr>
           </w:pPr>
-          <w:hyperlink w:anchor="_Toc435918097" w:history="1">
+          <w:hyperlink w:anchor="_Toc435949175" w:history="1">
             <w:r>
               <w:rPr>
                 <w:rStyle w:val="Hyperlink"/>
                 <w:rFonts w:ascii="Times New Roman" w:hAnsi="Times New Roman"/>
-                <w:b/>
                 <w:noProof/>
               </w:rPr>
               <w:t>b.</w:t>
@@ -2616,7 +2597,6 @@
               <w:rPr>
                 <w:rStyle w:val="Hyperlink"/>
                 <w:rFonts w:ascii="Times New Roman" w:hAnsi="Times New Roman"/>
-                <w:b/>
                 <w:noProof/>
               </w:rPr>
               <w:t>Tính chất giải được.</w:t>
@@ -2640,7 +2620,7 @@
                 <w:noProof/>
                 <w:webHidden/>
               </w:rPr>
-              <w:instrText xml:space="preserve"> PAGEREF _Toc435918097 \h </w:instrText>
+              <w:instrText xml:space="preserve"> PAGEREF _Toc435949175 \h </w:instrText>
             </w:r>
             <w:r>
               <w:rPr>
@@ -2683,12 +2663,11 @@
               <w:noProof/>
             </w:rPr>
           </w:pPr>
-          <w:hyperlink w:anchor="_Toc435918098" w:history="1">
+          <w:hyperlink w:anchor="_Toc435949176" w:history="1">
             <w:r>
               <w:rPr>
                 <w:rStyle w:val="Hyperlink"/>
                 <w:rFonts w:ascii="Times New Roman" w:hAnsi="Times New Roman"/>
-                <w:b/>
                 <w:noProof/>
               </w:rPr>
               <w:t>c.</w:t>
@@ -2704,7 +2683,6 @@
               <w:rPr>
                 <w:rStyle w:val="Hyperlink"/>
                 <w:rFonts w:ascii="Times New Roman" w:hAnsi="Times New Roman"/>
-                <w:b/>
                 <w:noProof/>
               </w:rPr>
               <w:t>Chứng minh</w:t>
@@ -2728,7 +2706,7 @@
                 <w:noProof/>
                 <w:webHidden/>
               </w:rPr>
-              <w:instrText xml:space="preserve"> PAGEREF _Toc435918098 \h </w:instrText>
+              <w:instrText xml:space="preserve"> PAGEREF _Toc435949176 \h </w:instrText>
             </w:r>
             <w:r>
               <w:rPr>
@@ -2771,7 +2749,7 @@
               <w:noProof/>
             </w:rPr>
           </w:pPr>
-          <w:hyperlink w:anchor="_Toc435918099" w:history="1">
+          <w:hyperlink w:anchor="_Toc435949177" w:history="1">
             <w:r>
               <w:rPr>
                 <w:rStyle w:val="Hyperlink"/>
@@ -2816,7 +2794,7 @@
                 <w:noProof/>
                 <w:webHidden/>
               </w:rPr>
-              <w:instrText xml:space="preserve"> PAGEREF _Toc435918099 \h </w:instrText>
+              <w:instrText xml:space="preserve"> PAGEREF _Toc435949177 \h </w:instrText>
             </w:r>
             <w:r>
               <w:rPr>
@@ -2859,7 +2837,7 @@
               <w:noProof/>
             </w:rPr>
           </w:pPr>
-          <w:hyperlink w:anchor="_Toc435918100" w:history="1">
+          <w:hyperlink w:anchor="_Toc435949178" w:history="1">
             <w:r>
               <w:rPr>
                 <w:rStyle w:val="Hyperlink"/>
@@ -2879,7 +2857,6 @@
               <w:rPr>
                 <w:rStyle w:val="Hyperlink"/>
                 <w:rFonts w:ascii="Times New Roman" w:hAnsi="Times New Roman"/>
-                <w:b/>
                 <w:noProof/>
               </w:rPr>
               <w:t>Manhattan Distance</w:t>
@@ -2903,7 +2880,7 @@
                 <w:noProof/>
                 <w:webHidden/>
               </w:rPr>
-              <w:instrText xml:space="preserve"> PAGEREF _Toc435918100 \h </w:instrText>
+              <w:instrText xml:space="preserve"> PAGEREF _Toc435949178 \h </w:instrText>
             </w:r>
             <w:r>
               <w:rPr>
@@ -2946,7 +2923,7 @@
               <w:noProof/>
             </w:rPr>
           </w:pPr>
-          <w:hyperlink w:anchor="_Toc435918101" w:history="1">
+          <w:hyperlink w:anchor="_Toc435949179" w:history="1">
             <w:r>
               <w:rPr>
                 <w:rStyle w:val="Hyperlink"/>
@@ -2966,7 +2943,6 @@
               <w:rPr>
                 <w:rStyle w:val="Hyperlink"/>
                 <w:rFonts w:ascii="Times New Roman" w:hAnsi="Times New Roman"/>
-                <w:b/>
                 <w:noProof/>
               </w:rPr>
               <w:t>Linear Conflict</w:t>
@@ -2990,7 +2966,7 @@
                 <w:noProof/>
                 <w:webHidden/>
               </w:rPr>
-              <w:instrText xml:space="preserve"> PAGEREF _Toc435918101 \h </w:instrText>
+              <w:instrText xml:space="preserve"> PAGEREF _Toc435949179 \h </w:instrText>
             </w:r>
             <w:r>
               <w:rPr>
@@ -3010,7 +2986,7 @@
                 <w:noProof/>
                 <w:webHidden/>
               </w:rPr>
-              <w:t>8</w:t>
+              <w:t>9</w:t>
             </w:r>
             <w:r>
               <w:rPr>
@@ -3033,7 +3009,7 @@
               <w:noProof/>
             </w:rPr>
           </w:pPr>
-          <w:hyperlink w:anchor="_Toc435918102" w:history="1">
+          <w:hyperlink w:anchor="_Toc435949180" w:history="1">
             <w:r>
               <w:rPr>
                 <w:rStyle w:val="Hyperlink"/>
@@ -3053,7 +3029,6 @@
               <w:rPr>
                 <w:rStyle w:val="Hyperlink"/>
                 <w:rFonts w:ascii="Times New Roman" w:hAnsi="Times New Roman"/>
-                <w:b/>
                 <w:noProof/>
               </w:rPr>
               <w:t>Tiles out of row and column</w:t>
@@ -3077,7 +3052,7 @@
                 <w:noProof/>
                 <w:webHidden/>
               </w:rPr>
-              <w:instrText xml:space="preserve"> PAGEREF _Toc435918102 \h </w:instrText>
+              <w:instrText xml:space="preserve"> PAGEREF _Toc435949180 \h </w:instrText>
             </w:r>
             <w:r>
               <w:rPr>
@@ -3120,7 +3095,7 @@
               <w:noProof/>
             </w:rPr>
           </w:pPr>
-          <w:hyperlink w:anchor="_Toc435918103" w:history="1">
+          <w:hyperlink w:anchor="_Toc435949181" w:history="1">
             <w:r>
               <w:rPr>
                 <w:rStyle w:val="Hyperlink"/>
@@ -3140,7 +3115,6 @@
               <w:rPr>
                 <w:rStyle w:val="Hyperlink"/>
                 <w:rFonts w:ascii="Times New Roman" w:hAnsi="Times New Roman"/>
-                <w:b/>
                 <w:noProof/>
               </w:rPr>
               <w:t>N-MaxSwap (Gaschnig's Heuristic)</w:t>
@@ -3164,7 +3138,7 @@
                 <w:noProof/>
                 <w:webHidden/>
               </w:rPr>
-              <w:instrText xml:space="preserve"> PAGEREF _Toc435918103 \h </w:instrText>
+              <w:instrText xml:space="preserve"> PAGEREF _Toc435949181 \h </w:instrText>
             </w:r>
             <w:r>
               <w:rPr>
@@ -3184,7 +3158,7 @@
                 <w:noProof/>
                 <w:webHidden/>
               </w:rPr>
-              <w:t>9</w:t>
+              <w:t>10</w:t>
             </w:r>
             <w:r>
               <w:rPr>
@@ -3207,7 +3181,7 @@
               <w:noProof/>
             </w:rPr>
           </w:pPr>
-          <w:hyperlink w:anchor="_Toc435918104" w:history="1">
+          <w:hyperlink w:anchor="_Toc435949182" w:history="1">
             <w:r>
               <w:rPr>
                 <w:rStyle w:val="Hyperlink"/>
@@ -3227,10 +3201,17 @@
               <w:rPr>
                 <w:rStyle w:val="Hyperlink"/>
                 <w:rFonts w:ascii="Times New Roman" w:hAnsi="Times New Roman"/>
-                <w:b/>
                 <w:noProof/>
               </w:rPr>
-              <w:t>Pythagorean (không chấp nhận được)</w:t>
+              <w:t>Pythagorean</w:t>
+            </w:r>
+            <w:r>
+              <w:rPr>
+                <w:rStyle w:val="Hyperlink"/>
+                <w:rFonts w:ascii="Times New Roman" w:hAnsi="Times New Roman"/>
+                <w:noProof/>
+              </w:rPr>
+              <w:t xml:space="preserve">  </w:t>
             </w:r>
             <w:r>
               <w:rPr>
@@ -3251,7 +3232,7 @@
                 <w:noProof/>
                 <w:webHidden/>
               </w:rPr>
-              <w:instrText xml:space="preserve"> PAGEREF _Toc435918104 \h </w:instrText>
+              <w:instrText xml:space="preserve"> PAGEREF _Toc435949182 \h </w:instrText>
             </w:r>
             <w:r>
               <w:rPr>
@@ -3291,12 +3272,12 @@
               <w:sz w:val="22"/>
             </w:rPr>
           </w:pPr>
-          <w:hyperlink w:anchor="_Toc435918105" w:history="1">
+          <w:hyperlink w:anchor="_Toc435949183" w:history="1">
             <w:r>
               <w:rPr>
                 <w:rStyle w:val="Hyperlink"/>
               </w:rPr>
-              <w:t>Phần 4:  Các khám phá sau khi làm đồ án</w:t>
+              <w:t>Phần 4:  Các đánh giá sau khi làm đồ án</w:t>
             </w:r>
             <w:r>
               <w:rPr>
@@ -3314,7 +3295,7 @@
               <w:rPr>
                 <w:webHidden/>
               </w:rPr>
-              <w:instrText xml:space="preserve"> PAGEREF _Toc435918105 \h </w:instrText>
+              <w:instrText xml:space="preserve"> PAGEREF _Toc435949183 \h </w:instrText>
             </w:r>
             <w:r>
               <w:rPr>
@@ -3350,12 +3331,12 @@
               <w:sz w:val="22"/>
             </w:rPr>
           </w:pPr>
-          <w:hyperlink w:anchor="_Toc435918106" w:history="1">
+          <w:hyperlink w:anchor="_Toc435949184" w:history="1">
             <w:r>
               <w:rPr>
                 <w:rStyle w:val="Hyperlink"/>
               </w:rPr>
-              <w:t>Phần 5:  Các tài nguyên đã sử dụng</w:t>
+              <w:t>Phần 5:  Tài liệu tham khảo</w:t>
             </w:r>
             <w:r>
               <w:rPr>
@@ -3373,7 +3354,7 @@
               <w:rPr>
                 <w:webHidden/>
               </w:rPr>
-              <w:instrText xml:space="preserve"> PAGEREF _Toc435918106 \h </w:instrText>
+              <w:instrText xml:space="preserve"> PAGEREF _Toc435949184 \h </w:instrText>
             </w:r>
             <w:r>
               <w:rPr>
@@ -3444,7 +3425,7 @@
           <w:szCs w:val="56"/>
         </w:rPr>
       </w:pPr>
-      <w:bookmarkStart w:id="0" w:name="_Toc435918088"/>
+      <w:bookmarkStart w:id="0" w:name="_Toc435949166"/>
       <w:r>
         <w:rPr>
           <w:noProof/>
@@ -3500,16 +3481,16 @@
         <w:rPr>
           <w:rFonts w:ascii="Times New Roman" w:hAnsi="Times New Roman"/>
           <w:b/>
-          <w:sz w:val="32"/>
+          <w:sz w:val="40"/>
           <w:szCs w:val="28"/>
         </w:rPr>
       </w:pPr>
-      <w:bookmarkStart w:id="1" w:name="_Toc435918089"/>
+      <w:bookmarkStart w:id="1" w:name="_Toc435949167"/>
       <w:r>
         <w:rPr>
           <w:rFonts w:ascii="Times New Roman" w:hAnsi="Times New Roman"/>
           <w:b/>
-          <w:sz w:val="32"/>
+          <w:sz w:val="40"/>
           <w:szCs w:val="28"/>
         </w:rPr>
         <w:t>Mô tả bài toán thực tế</w:t>
@@ -3532,6 +3513,7 @@
     <w:p>
       <w:pPr>
         <w:ind w:firstLine="540"/>
+        <w:jc w:val="both"/>
       </w:pPr>
       <w:r>
         <w:t xml:space="preserve">Trò chơi ghép tranh (N-Puzzle) với các phiên bản thực tế thường gặp 8-Puzzle, 15-Puzzle là vấn đề cổ điển cho </w:t>
@@ -3565,7 +3547,7 @@
           <w:noProof/>
         </w:rPr>
         <w:drawing>
-          <wp:inline distT="0" distB="0" distL="0" distR="0" wp14:anchorId="269B2151" wp14:editId="2859EC41">
+          <wp:inline distT="0" distB="0" distL="0" distR="0" wp14:anchorId="1DEC588A" wp14:editId="0F0D5617">
             <wp:extent cx="4792980" cy="2133600"/>
             <wp:effectExtent l="0" t="0" r="7620" b="0"/>
             <wp:docPr id="2" name="Picture 2" descr="D:\Learning\HUST\IT4040 Artificial Intelligence\Bai tap lon\n-puzzle.png"/>
@@ -3644,16 +3626,16 @@
         <w:rPr>
           <w:rFonts w:ascii="Times New Roman" w:hAnsi="Times New Roman"/>
           <w:b/>
-          <w:sz w:val="32"/>
+          <w:sz w:val="40"/>
           <w:szCs w:val="28"/>
         </w:rPr>
       </w:pPr>
-      <w:bookmarkStart w:id="2" w:name="_Toc435918090"/>
+      <w:bookmarkStart w:id="2" w:name="_Toc435949168"/>
       <w:r>
         <w:rPr>
           <w:rFonts w:ascii="Times New Roman" w:hAnsi="Times New Roman"/>
           <w:b/>
-          <w:sz w:val="32"/>
+          <w:sz w:val="40"/>
           <w:szCs w:val="28"/>
         </w:rPr>
         <w:lastRenderedPageBreak/>
@@ -3685,32 +3667,74 @@
         <w:outlineLvl w:val="2"/>
         <w:rPr>
           <w:rFonts w:ascii="Times New Roman" w:hAnsi="Times New Roman"/>
-          <w:sz w:val="24"/>
-        </w:rPr>
-      </w:pPr>
-      <w:bookmarkStart w:id="3" w:name="_Toc435918091"/>
+          <w:sz w:val="32"/>
+          <w:szCs w:val="32"/>
+        </w:rPr>
+      </w:pPr>
+      <w:bookmarkStart w:id="3" w:name="_Toc435949169"/>
       <w:r>
         <w:rPr>
           <w:rFonts w:ascii="Times New Roman" w:hAnsi="Times New Roman"/>
-          <w:sz w:val="28"/>
-        </w:rPr>
-        <w:t>Xây dựng mô hình dữ liệu</w:t>
-      </w:r>
-      <w:r>
+          <w:sz w:val="32"/>
+          <w:szCs w:val="32"/>
+        </w:rPr>
+        <w:t>Xây dựng mô hình dữ liệu.</w:t>
+      </w:r>
+      <w:bookmarkEnd w:id="3"/>
+    </w:p>
+    <w:p>
+      <w:pPr>
+        <w:pStyle w:val="ListParagraph"/>
+        <w:ind w:left="900" w:right="-604"/>
+        <w:rPr>
+          <w:rFonts w:ascii="Times New Roman" w:hAnsi="Times New Roman"/>
+        </w:rPr>
+      </w:pPr>
+    </w:p>
+    <w:p>
+      <w:pPr>
+        <w:pStyle w:val="ListParagraph"/>
+        <w:ind w:left="0" w:right="58" w:firstLine="900"/>
+        <w:jc w:val="both"/>
         <w:rPr>
           <w:rFonts w:ascii="Times New Roman" w:hAnsi="Times New Roman"/>
           <w:sz w:val="24"/>
+          <w:szCs w:val="24"/>
+        </w:rPr>
+      </w:pPr>
+      <w:r>
+        <w:rPr>
+          <w:rFonts w:ascii="Times New Roman" w:hAnsi="Times New Roman"/>
+          <w:sz w:val="24"/>
+          <w:szCs w:val="24"/>
+        </w:rPr>
+        <w:t>Thuật toán được sử dụng trong hệ thống là các thuật toán Informed Search, cụ thể là A* và IDA*. Do đó, tại mỗi trạng thái, ngoài việc lưu lại vị trí các ô, ta còn phải lưu lại chi phí đi từ trạng thái đầu đến trạng thái hiện tại và chi phí ước tính đến trạng thái đích. Ngoài ra, để lấy được các hành động để chuyển từ trạng thái đầu đến trạng thái đích, ta cần lưu lại trạng thái liền trước của trạng thái đang xét</w:t>
+      </w:r>
+      <w:r>
+        <w:rPr>
+          <w:rFonts w:ascii="Times New Roman" w:hAnsi="Times New Roman"/>
+          <w:sz w:val="24"/>
+          <w:szCs w:val="24"/>
+        </w:rPr>
+        <w:t xml:space="preserve"> và hành động đã được thực hiện</w:t>
+      </w:r>
+      <w:r>
+        <w:rPr>
+          <w:rFonts w:ascii="Times New Roman" w:hAnsi="Times New Roman"/>
+          <w:sz w:val="24"/>
+          <w:szCs w:val="24"/>
         </w:rPr>
         <w:t>.</w:t>
       </w:r>
-      <w:bookmarkEnd w:id="3"/>
     </w:p>
     <w:p>
       <w:pPr>
         <w:pStyle w:val="ListParagraph"/>
-        <w:ind w:left="900" w:right="-604"/>
+        <w:ind w:left="0" w:right="-604" w:firstLine="900"/>
         <w:rPr>
           <w:rFonts w:ascii="Times New Roman" w:hAnsi="Times New Roman"/>
+          <w:sz w:val="24"/>
+          <w:szCs w:val="24"/>
         </w:rPr>
       </w:pPr>
     </w:p>
@@ -3727,63 +3751,28 @@
       <w:r>
         <w:rPr>
           <w:rFonts w:ascii="Times New Roman" w:hAnsi="Times New Roman"/>
-          <w:sz w:val="26"/>
-          <w:szCs w:val="26"/>
-        </w:rPr>
-        <w:t>Thuật toán được sử dụng trong hệ thống là các thuật toán Informed Search, cụ thể là A* và IDA*. Do đó, tại mỗi trạng thái, ngoài việc lưu lại vị trí các ô, ta còn phải lưu lại chi phí đi từ trạng thái đầu đến trạng thái hiện tại và chi phí ước tính đến trạng thái đích. Ngoài ra, để lấy được các hành động để chuyển từ trạng thái đầu đến trạng thái đích, ta cần lưu lại trạng thái liền trước của trạng thái đang xét</w:t>
-      </w:r>
-      <w:r>
+          <w:sz w:val="24"/>
+          <w:szCs w:val="24"/>
+        </w:rPr>
+        <w:t>Cấu trúc dữ liệu:</w:t>
+      </w:r>
+    </w:p>
+    <w:p>
+      <w:pPr>
+        <w:pStyle w:val="ListParagraph"/>
+        <w:ind w:left="0" w:right="-604" w:firstLine="900"/>
         <w:rPr>
           <w:rFonts w:ascii="Times New Roman" w:hAnsi="Times New Roman"/>
           <w:sz w:val="26"/>
           <w:szCs w:val="26"/>
         </w:rPr>
-        <w:t xml:space="preserve"> và hành động đã được thực hiện</w:t>
-      </w:r>
-      <w:r>
-        <w:rPr>
-          <w:rFonts w:ascii="Times New Roman" w:hAnsi="Times New Roman"/>
-          <w:sz w:val="26"/>
-          <w:szCs w:val="26"/>
-        </w:rPr>
-        <w:t>.</w:t>
-      </w:r>
-    </w:p>
-    <w:p>
-      <w:pPr>
-        <w:pStyle w:val="ListParagraph"/>
-        <w:ind w:left="0" w:right="-604" w:firstLine="900"/>
-        <w:rPr>
-          <w:rFonts w:ascii="Times New Roman" w:hAnsi="Times New Roman"/>
-          <w:sz w:val="26"/>
-          <w:szCs w:val="26"/>
-        </w:rPr>
-      </w:pPr>
-      <w:r>
-        <w:rPr>
-          <w:rFonts w:ascii="Times New Roman" w:hAnsi="Times New Roman"/>
-          <w:sz w:val="26"/>
-          <w:szCs w:val="26"/>
-        </w:rPr>
-        <w:t>Cấu trúc dữ liệu:</w:t>
-      </w:r>
-    </w:p>
-    <w:p>
-      <w:pPr>
-        <w:pStyle w:val="ListParagraph"/>
-        <w:ind w:left="0" w:right="-604" w:firstLine="900"/>
-        <w:rPr>
-          <w:rFonts w:ascii="Times New Roman" w:hAnsi="Times New Roman"/>
-          <w:sz w:val="26"/>
-          <w:szCs w:val="26"/>
-        </w:rPr>
       </w:pPr>
     </w:p>
     <w:p>
       <w:pPr>
         <w:pStyle w:val="ListParagraph"/>
         <w:shd w:val="clear" w:color="auto" w:fill="BDD6EE" w:themeFill="accent1" w:themeFillTint="66"/>
-        <w:ind w:left="0" w:right="-604"/>
+        <w:ind w:left="0" w:right="58"/>
         <w:rPr>
           <w:rFonts w:ascii="Consolas" w:hAnsi="Consolas"/>
           <w:sz w:val="24"/>
@@ -3803,7 +3792,7 @@
       <w:pPr>
         <w:pStyle w:val="ListParagraph"/>
         <w:shd w:val="clear" w:color="auto" w:fill="BDD6EE" w:themeFill="accent1" w:themeFillTint="66"/>
-        <w:ind w:left="0" w:right="-604" w:firstLine="720"/>
+        <w:ind w:left="0" w:right="58" w:firstLine="720"/>
         <w:rPr>
           <w:rFonts w:ascii="Consolas" w:hAnsi="Consolas"/>
           <w:sz w:val="24"/>
@@ -3848,7 +3837,7 @@
       <w:pPr>
         <w:pStyle w:val="ListParagraph"/>
         <w:shd w:val="clear" w:color="auto" w:fill="BDD6EE" w:themeFill="accent1" w:themeFillTint="66"/>
-        <w:ind w:left="0" w:right="-604" w:firstLine="720"/>
+        <w:ind w:left="0" w:right="58" w:firstLine="720"/>
         <w:rPr>
           <w:rFonts w:ascii="Consolas" w:hAnsi="Consolas"/>
           <w:sz w:val="24"/>
@@ -3893,7 +3882,7 @@
       <w:pPr>
         <w:pStyle w:val="ListParagraph"/>
         <w:shd w:val="clear" w:color="auto" w:fill="BDD6EE" w:themeFill="accent1" w:themeFillTint="66"/>
-        <w:ind w:left="0" w:right="-604" w:firstLine="720"/>
+        <w:ind w:left="0" w:right="58" w:firstLine="720"/>
         <w:rPr>
           <w:rFonts w:ascii="Consolas" w:hAnsi="Consolas"/>
           <w:sz w:val="20"/>
@@ -3915,14 +3904,6 @@
           <w:szCs w:val="26"/>
         </w:rPr>
         <w:t xml:space="preserve"> </w:t>
-      </w:r>
-      <w:r>
-        <w:rPr>
-          <w:rFonts w:ascii="Consolas" w:hAnsi="Consolas"/>
-          <w:sz w:val="24"/>
-          <w:szCs w:val="26"/>
-        </w:rPr>
-        <w:tab/>
       </w:r>
       <w:r>
         <w:rPr>
@@ -3954,7 +3935,7 @@
       <w:pPr>
         <w:pStyle w:val="ListParagraph"/>
         <w:shd w:val="clear" w:color="auto" w:fill="BDD6EE" w:themeFill="accent1" w:themeFillTint="66"/>
-        <w:ind w:left="0" w:right="-604" w:firstLine="720"/>
+        <w:ind w:left="0" w:right="58" w:firstLine="720"/>
         <w:rPr>
           <w:rFonts w:ascii="Consolas" w:hAnsi="Consolas"/>
           <w:sz w:val="24"/>
@@ -3983,7 +3964,7 @@
       <w:pPr>
         <w:pStyle w:val="ListParagraph"/>
         <w:shd w:val="clear" w:color="auto" w:fill="BDD6EE" w:themeFill="accent1" w:themeFillTint="66"/>
-        <w:ind w:left="0" w:right="-604" w:firstLine="720"/>
+        <w:ind w:left="0" w:right="58" w:firstLine="720"/>
         <w:rPr>
           <w:rFonts w:ascii="Consolas" w:hAnsi="Consolas"/>
           <w:sz w:val="24"/>
@@ -4012,7 +3993,7 @@
       <w:pPr>
         <w:pStyle w:val="ListParagraph"/>
         <w:shd w:val="clear" w:color="auto" w:fill="BDD6EE" w:themeFill="accent1" w:themeFillTint="66"/>
-        <w:ind w:left="0" w:right="-604"/>
+        <w:ind w:left="0" w:right="58"/>
         <w:rPr>
           <w:rFonts w:ascii="Consolas" w:hAnsi="Consolas"/>
           <w:sz w:val="24"/>
@@ -4048,18 +4029,20 @@
         <w:outlineLvl w:val="2"/>
         <w:rPr>
           <w:rFonts w:ascii="Times New Roman" w:hAnsi="Times New Roman"/>
-          <w:sz w:val="28"/>
-        </w:rPr>
-      </w:pPr>
-      <w:bookmarkStart w:id="4" w:name="_Toc435918092"/>
+          <w:sz w:val="32"/>
+          <w:szCs w:val="32"/>
+        </w:rPr>
+      </w:pPr>
+      <w:bookmarkStart w:id="4" w:name="_Toc435949170"/>
       <w:r>
         <w:rPr>
           <w:rFonts w:ascii="Times New Roman" w:hAnsi="Times New Roman"/>
           <w:noProof/>
-          <w:sz w:val="28"/>
+          <w:sz w:val="32"/>
+          <w:szCs w:val="32"/>
         </w:rPr>
         <w:drawing>
-          <wp:anchor distT="0" distB="0" distL="114300" distR="114300" simplePos="0" relativeHeight="251659264" behindDoc="1" locked="0" layoutInCell="1" allowOverlap="1" wp14:anchorId="1CC94C90" wp14:editId="718AE6B5">
+          <wp:anchor distT="0" distB="0" distL="114300" distR="114300" simplePos="0" relativeHeight="251659264" behindDoc="1" locked="0" layoutInCell="1" allowOverlap="1" wp14:anchorId="0DAC6D6D" wp14:editId="2AEEA380">
             <wp:simplePos x="0" y="0"/>
             <wp:positionH relativeFrom="column">
               <wp:posOffset>50165</wp:posOffset>
@@ -4132,7 +4115,8 @@
       <w:r>
         <w:rPr>
           <w:rFonts w:ascii="Times New Roman" w:hAnsi="Times New Roman"/>
-          <w:sz w:val="28"/>
+          <w:sz w:val="32"/>
+          <w:szCs w:val="32"/>
         </w:rPr>
         <w:t>Phương pháp</w:t>
       </w:r>
@@ -4151,22 +4135,38 @@
       <w:pPr>
         <w:pStyle w:val="ListParagraph"/>
         <w:ind w:left="0" w:firstLine="900"/>
+        <w:jc w:val="both"/>
         <w:rPr>
           <w:rFonts w:ascii="Times New Roman" w:hAnsi="Times New Roman"/>
-          <w:sz w:val="28"/>
-        </w:rPr>
-      </w:pPr>
-      <w:r>
+          <w:sz w:val="24"/>
+          <w:szCs w:val="24"/>
+        </w:rPr>
+      </w:pPr>
+    </w:p>
+    <w:p>
+      <w:pPr>
+        <w:pStyle w:val="ListParagraph"/>
+        <w:ind w:left="0" w:firstLine="900"/>
+        <w:jc w:val="both"/>
         <w:rPr>
           <w:rFonts w:ascii="Times New Roman" w:hAnsi="Times New Roman"/>
-          <w:sz w:val="28"/>
+          <w:sz w:val="24"/>
+          <w:szCs w:val="24"/>
+        </w:rPr>
+      </w:pPr>
+      <w:r>
+        <w:rPr>
+          <w:rFonts w:ascii="Times New Roman" w:hAnsi="Times New Roman"/>
+          <w:sz w:val="24"/>
+          <w:szCs w:val="24"/>
         </w:rPr>
         <w:t>Tại mọi thời điểm, từ 1 trạng thái của lưới, có tối đa 4 hành động để đưa lưới sang 4 trạng thái tiếp theo.</w:t>
       </w:r>
       <w:r>
         <w:rPr>
           <w:rFonts w:ascii="Times New Roman" w:hAnsi="Times New Roman"/>
-          <w:sz w:val="28"/>
+          <w:sz w:val="24"/>
+          <w:szCs w:val="24"/>
         </w:rPr>
         <w:t xml:space="preserve"> Sử dụng 1 số hàm ước lượng chi phí kết hợp với thuật toán A*, IDA*, ta sẽ tìm được lời giải.</w:t>
       </w:r>
@@ -4196,7 +4196,7 @@
           <w:szCs w:val="56"/>
         </w:rPr>
       </w:pPr>
-      <w:bookmarkStart w:id="5" w:name="_Toc435918093"/>
+      <w:bookmarkStart w:id="5" w:name="_Toc435949171"/>
       <w:r>
         <w:rPr>
           <w:noProof/>
@@ -4231,6 +4231,7 @@
     <w:p>
       <w:pPr>
         <w:ind w:firstLine="810"/>
+        <w:jc w:val="both"/>
       </w:pPr>
       <w:r>
         <w:t>Chương trình đọc dữ liệu từ file npuzzle.txt sau đó cho phép chọn hàm Heuristic sẽ được dùng làm tri thức để giải quyết bài toán.</w:t>
@@ -4248,8 +4249,17 @@
       <w:r>
         <w:t>Cấu trúc file npuzzle.txt:</w:t>
       </w:r>
-      <w:r>
-        <w:br/>
+    </w:p>
+    <w:p>
+      <w:pPr>
+        <w:ind w:firstLine="810"/>
+      </w:pPr>
+    </w:p>
+    <w:p>
+      <w:pPr>
+        <w:jc w:val="both"/>
+      </w:pPr>
+      <w:r>
         <w:t>Dòng 1 gồm 1 số nguyên N cho biết kích thước của lưới vuông là N x N.</w:t>
       </w:r>
       <w:r>
@@ -4288,6 +4298,9 @@
       </w:pPr>
     </w:p>
     <w:p>
+      <w:pPr>
+        <w:jc w:val="both"/>
+      </w:pPr>
       <w:r>
         <w:tab/>
         <w:t>Sau khi đọc file, chương trình cho phép chọn hàm Heuristic sau đó bắt đầu tìm lời giải.</w:t>
@@ -4300,7 +4313,7 @@
           <w:noProof/>
         </w:rPr>
         <w:drawing>
-          <wp:inline distT="0" distB="0" distL="0" distR="0" wp14:anchorId="78C1A902" wp14:editId="387DAA49">
+          <wp:inline distT="0" distB="0" distL="0" distR="0" wp14:anchorId="2003221F" wp14:editId="3340B0B7">
             <wp:extent cx="5580380" cy="1890017"/>
             <wp:effectExtent l="0" t="0" r="1270" b="0"/>
             <wp:docPr id="30" name="Picture 30" descr="D:\Learning\HUST\IT4040 Artificial Intelligence\Bai tap lon\PuzzleIT4040\solution.png"/>
@@ -4356,7 +4369,7 @@
           <w:noProof/>
         </w:rPr>
         <w:drawing>
-          <wp:anchor distT="0" distB="0" distL="114300" distR="114300" simplePos="0" relativeHeight="251661312" behindDoc="1" locked="0" layoutInCell="1" allowOverlap="1" wp14:anchorId="47FA9666" wp14:editId="7368A5C3">
+          <wp:anchor distT="0" distB="0" distL="114300" distR="114300" simplePos="0" relativeHeight="251661312" behindDoc="1" locked="0" layoutInCell="1" allowOverlap="1" wp14:anchorId="53C831D3" wp14:editId="422C4138">
             <wp:simplePos x="0" y="0"/>
             <wp:positionH relativeFrom="column">
               <wp:posOffset>-3175</wp:posOffset>
@@ -4435,11 +4448,7 @@
         <w:br/>
       </w:r>
     </w:p>
-    <w:p>
-      <w:r>
-        <w:br w:type="page"/>
-      </w:r>
-    </w:p>
+    <w:p/>
     <w:p>
       <w:pPr>
         <w:pStyle w:val="Heading1"/>
@@ -4449,14 +4458,13 @@
           <w:szCs w:val="56"/>
         </w:rPr>
       </w:pPr>
-      <w:bookmarkStart w:id="6" w:name="_Toc435918094"/>
+      <w:bookmarkStart w:id="6" w:name="_Toc435949172"/>
       <w:r>
         <w:rPr>
           <w:noProof/>
           <w:sz w:val="56"/>
           <w:szCs w:val="56"/>
         </w:rPr>
-        <w:lastRenderedPageBreak/>
         <w:t>Phần 3</w:t>
       </w:r>
       <w:r>
@@ -4502,6 +4510,7 @@
     <w:p>
       <w:pPr>
         <w:ind w:firstLine="810"/>
+        <w:jc w:val="both"/>
       </w:pPr>
       <w:r>
         <w:t>Trong quá trình làm đồ án, nhóm em đã gặp phải một số khó khăn sau:</w:t>
@@ -4519,14 +4528,15 @@
         <w:outlineLvl w:val="1"/>
         <w:rPr>
           <w:b/>
-        </w:rPr>
-      </w:pPr>
-      <w:bookmarkStart w:id="7" w:name="_Toc435918095"/>
+          <w:sz w:val="28"/>
+        </w:rPr>
+      </w:pPr>
+      <w:bookmarkStart w:id="7" w:name="_Toc435949173"/>
       <w:r>
         <w:rPr>
           <w:rFonts w:ascii="Times New Roman" w:hAnsi="Times New Roman"/>
           <w:b/>
-          <w:sz w:val="26"/>
+          <w:sz w:val="32"/>
           <w:szCs w:val="26"/>
         </w:rPr>
         <w:t>Tính giải được của 1 trạng thái bất kỳ</w:t>
@@ -4550,21 +4560,83 @@
         <w:rPr>
           <w:rFonts w:ascii="Times New Roman" w:hAnsi="Times New Roman"/>
           <w:b/>
-          <w:sz w:val="26"/>
+          <w:sz w:val="32"/>
           <w:szCs w:val="26"/>
         </w:rPr>
       </w:pPr>
-      <w:bookmarkStart w:id="8" w:name="_Toc435918096"/>
+      <w:bookmarkStart w:id="8" w:name="_Toc435949174"/>
       <w:r>
         <w:rPr>
           <w:rFonts w:ascii="Times New Roman" w:hAnsi="Times New Roman"/>
           <w:b/>
-          <w:sz w:val="26"/>
+          <w:sz w:val="32"/>
           <w:szCs w:val="26"/>
         </w:rPr>
         <w:t>Inversion (Sự đảo ngược)</w:t>
       </w:r>
       <w:bookmarkEnd w:id="8"/>
+    </w:p>
+    <w:p>
+      <w:pPr>
+        <w:pStyle w:val="ListParagraph"/>
+        <w:ind w:left="0" w:firstLine="810"/>
+        <w:jc w:val="both"/>
+        <w:rPr>
+          <w:rFonts w:ascii="Times New Roman" w:hAnsi="Times New Roman"/>
+          <w:sz w:val="24"/>
+          <w:szCs w:val="24"/>
+        </w:rPr>
+      </w:pPr>
+    </w:p>
+    <w:p>
+      <w:pPr>
+        <w:pStyle w:val="ListParagraph"/>
+        <w:ind w:left="0" w:firstLine="810"/>
+        <w:jc w:val="both"/>
+        <w:rPr>
+          <w:rFonts w:ascii="Times New Roman" w:hAnsi="Times New Roman"/>
+          <w:sz w:val="24"/>
+          <w:szCs w:val="24"/>
+        </w:rPr>
+      </w:pPr>
+      <w:r>
+        <w:rPr>
+          <w:rFonts w:ascii="Times New Roman" w:hAnsi="Times New Roman"/>
+          <w:sz w:val="24"/>
+          <w:szCs w:val="24"/>
+        </w:rPr>
+        <w:t>Nếu trải dàn lưới vuông NxN thành 1 hàng ngang, ta có 1 inversion khi 1 ô nằm trước 1 ô khác nhưng giá trị ô nằm trước lớn hơn giá trị ô nằm sau (không tính ô trống).</w:t>
+      </w:r>
+    </w:p>
+    <w:p>
+      <w:pPr>
+        <w:pStyle w:val="ListParagraph"/>
+        <w:ind w:left="0" w:firstLine="810"/>
+        <w:rPr>
+          <w:rFonts w:ascii="Times New Roman" w:hAnsi="Times New Roman"/>
+          <w:sz w:val="24"/>
+          <w:szCs w:val="24"/>
+        </w:rPr>
+      </w:pPr>
+    </w:p>
+    <w:p>
+      <w:pPr>
+        <w:pStyle w:val="ListParagraph"/>
+        <w:ind w:left="0" w:firstLine="810"/>
+        <w:rPr>
+          <w:rFonts w:ascii="Times New Roman" w:hAnsi="Times New Roman"/>
+          <w:sz w:val="24"/>
+          <w:szCs w:val="24"/>
+        </w:rPr>
+      </w:pPr>
+      <w:r>
+        <w:rPr>
+          <w:rFonts w:ascii="Times New Roman" w:hAnsi="Times New Roman"/>
+          <w:sz w:val="24"/>
+          <w:szCs w:val="24"/>
+        </w:rPr>
+        <w:t>Ví dụ:</w:t>
+      </w:r>
     </w:p>
     <w:p>
       <w:pPr>
@@ -4576,49 +4648,11 @@
           <w:szCs w:val="26"/>
         </w:rPr>
       </w:pPr>
-      <w:r>
-        <w:rPr>
-          <w:rFonts w:ascii="Times New Roman" w:hAnsi="Times New Roman"/>
-          <w:sz w:val="26"/>
-          <w:szCs w:val="26"/>
-        </w:rPr>
-        <w:t>Nếu trải dàn lưới vuông NxN thành 1 hàng ngang, ta có 1 inversion khi 1 ô nằm trước 1 ô khác nhưng giá trị ô nằm trước lớn hơn giá trị ô nằm sau (không tính ô trống).</w:t>
-      </w:r>
     </w:p>
     <w:p>
       <w:pPr>
         <w:pStyle w:val="ListParagraph"/>
-        <w:ind w:left="0" w:firstLine="810"/>
-        <w:rPr>
-          <w:rFonts w:ascii="Times New Roman" w:hAnsi="Times New Roman"/>
-          <w:sz w:val="26"/>
-          <w:szCs w:val="26"/>
-        </w:rPr>
-      </w:pPr>
-      <w:r>
-        <w:rPr>
-          <w:rFonts w:ascii="Times New Roman" w:hAnsi="Times New Roman"/>
-          <w:sz w:val="26"/>
-          <w:szCs w:val="26"/>
-        </w:rPr>
-        <w:t>Ví dụ:</w:t>
-      </w:r>
-    </w:p>
-    <w:p>
-      <w:pPr>
-        <w:pStyle w:val="ListParagraph"/>
-        <w:ind w:left="0" w:firstLine="810"/>
-        <w:rPr>
-          <w:rFonts w:ascii="Times New Roman" w:hAnsi="Times New Roman"/>
-          <w:sz w:val="26"/>
-          <w:szCs w:val="26"/>
-        </w:rPr>
-      </w:pPr>
-    </w:p>
-    <w:p>
-      <w:pPr>
-        <w:pStyle w:val="ListParagraph"/>
-        <w:ind w:left="0" w:firstLine="810"/>
+        <w:ind w:left="0" w:firstLine="270"/>
         <w:rPr>
           <w:rFonts w:ascii="Times New Roman" w:hAnsi="Times New Roman"/>
           <w:sz w:val="26"/>
@@ -4633,7 +4667,7 @@
           <w:szCs w:val="26"/>
         </w:rPr>
         <w:drawing>
-          <wp:inline distT="0" distB="0" distL="0" distR="0" wp14:anchorId="10AC1A76" wp14:editId="357FD4A5">
+          <wp:inline distT="0" distB="0" distL="0" distR="0" wp14:anchorId="36CEEBD1" wp14:editId="3B398F09">
             <wp:extent cx="5580380" cy="1449087"/>
             <wp:effectExtent l="0" t="0" r="1270" b="0"/>
             <wp:docPr id="25" name="Picture 25" descr="D:\Learning\HUST\IT4040 Artificial Intelligence\Bai tap lon\PuzzleIT4040\inversions.png"/>
@@ -4696,18 +4730,19 @@
     <w:p>
       <w:pPr>
         <w:pStyle w:val="ListParagraph"/>
-        <w:ind w:left="0" w:firstLine="810"/>
+        <w:ind w:left="0"/>
+        <w:jc w:val="both"/>
         <w:rPr>
           <w:rFonts w:ascii="Times New Roman" w:hAnsi="Times New Roman"/>
-          <w:sz w:val="26"/>
-          <w:szCs w:val="26"/>
+          <w:sz w:val="24"/>
+          <w:szCs w:val="24"/>
         </w:rPr>
       </w:pPr>
       <w:r>
         <w:rPr>
           <w:rFonts w:ascii="Times New Roman" w:hAnsi="Times New Roman"/>
-          <w:sz w:val="26"/>
-          <w:szCs w:val="26"/>
+          <w:sz w:val="24"/>
+          <w:szCs w:val="24"/>
         </w:rPr>
         <w:t>Hình bên phải là trạng thái lưới vuông ở bên phải nhưng viết trên cùng 1 hàng ngang.</w:t>
       </w:r>
@@ -4715,18 +4750,18 @@
     <w:p>
       <w:pPr>
         <w:pStyle w:val="ListParagraph"/>
-        <w:ind w:left="0" w:firstLine="810"/>
+        <w:ind w:left="0"/>
         <w:rPr>
           <w:rFonts w:ascii="Times New Roman" w:hAnsi="Times New Roman"/>
-          <w:sz w:val="26"/>
-          <w:szCs w:val="26"/>
+          <w:sz w:val="24"/>
+          <w:szCs w:val="24"/>
         </w:rPr>
       </w:pPr>
       <w:r>
         <w:rPr>
           <w:rFonts w:ascii="Times New Roman" w:hAnsi="Times New Roman"/>
-          <w:sz w:val="26"/>
-          <w:szCs w:val="26"/>
+          <w:sz w:val="24"/>
+          <w:szCs w:val="24"/>
         </w:rPr>
         <w:t>Số inversions của ô 2 là 1. (1)</w:t>
       </w:r>
@@ -4734,18 +4769,18 @@
     <w:p>
       <w:pPr>
         <w:pStyle w:val="ListParagraph"/>
-        <w:ind w:left="0" w:firstLine="810"/>
+        <w:ind w:left="0"/>
         <w:rPr>
           <w:rFonts w:ascii="Times New Roman" w:hAnsi="Times New Roman"/>
-          <w:sz w:val="26"/>
-          <w:szCs w:val="26"/>
+          <w:sz w:val="24"/>
+          <w:szCs w:val="24"/>
         </w:rPr>
       </w:pPr>
       <w:r>
         <w:rPr>
           <w:rFonts w:ascii="Times New Roman" w:hAnsi="Times New Roman"/>
-          <w:sz w:val="26"/>
-          <w:szCs w:val="26"/>
+          <w:sz w:val="24"/>
+          <w:szCs w:val="24"/>
         </w:rPr>
         <w:t>Số inversions của ô 6 là 4. (1, 3, 4, 5)</w:t>
       </w:r>
@@ -4753,18 +4788,18 @@
     <w:p>
       <w:pPr>
         <w:pStyle w:val="ListParagraph"/>
-        <w:ind w:left="0" w:firstLine="810"/>
+        <w:ind w:left="0"/>
         <w:rPr>
           <w:rFonts w:ascii="Times New Roman" w:hAnsi="Times New Roman"/>
-          <w:sz w:val="26"/>
-          <w:szCs w:val="26"/>
+          <w:sz w:val="24"/>
+          <w:szCs w:val="24"/>
         </w:rPr>
       </w:pPr>
       <w:r>
         <w:rPr>
           <w:rFonts w:ascii="Times New Roman" w:hAnsi="Times New Roman"/>
-          <w:sz w:val="26"/>
-          <w:szCs w:val="26"/>
+          <w:sz w:val="24"/>
+          <w:szCs w:val="24"/>
         </w:rPr>
         <w:t>…</w:t>
       </w:r>
@@ -4772,18 +4807,18 @@
     <w:p>
       <w:pPr>
         <w:pStyle w:val="ListParagraph"/>
-        <w:ind w:left="0" w:firstLine="810"/>
+        <w:ind w:left="0"/>
         <w:rPr>
           <w:rFonts w:ascii="Times New Roman" w:hAnsi="Times New Roman"/>
-          <w:sz w:val="26"/>
-          <w:szCs w:val="26"/>
+          <w:sz w:val="24"/>
+          <w:szCs w:val="24"/>
         </w:rPr>
       </w:pPr>
       <w:r>
         <w:rPr>
           <w:rFonts w:ascii="Times New Roman" w:hAnsi="Times New Roman"/>
-          <w:sz w:val="26"/>
-          <w:szCs w:val="26"/>
+          <w:sz w:val="24"/>
+          <w:szCs w:val="24"/>
         </w:rPr>
         <w:t>Tổng số Inversion của trạng thái này là: 6.</w:t>
       </w:r>
@@ -4833,14 +4868,15 @@
         <w:rPr>
           <w:rFonts w:ascii="Times New Roman" w:hAnsi="Times New Roman"/>
           <w:b/>
-        </w:rPr>
-      </w:pPr>
-      <w:bookmarkStart w:id="9" w:name="_Toc435918097"/>
+          <w:sz w:val="28"/>
+        </w:rPr>
+      </w:pPr>
+      <w:bookmarkStart w:id="9" w:name="_Toc435949175"/>
       <w:r>
         <w:rPr>
           <w:rFonts w:ascii="Times New Roman" w:hAnsi="Times New Roman"/>
           <w:b/>
-          <w:sz w:val="26"/>
+          <w:sz w:val="32"/>
           <w:szCs w:val="26"/>
         </w:rPr>
         <w:lastRenderedPageBreak/>
@@ -6046,36 +6082,41 @@
       <w:pPr>
         <w:pStyle w:val="ListParagraph"/>
         <w:ind w:left="0" w:firstLine="810"/>
+        <w:jc w:val="both"/>
         <w:rPr>
           <w:rFonts w:ascii="Times New Roman" w:hAnsi="Times New Roman"/>
-          <w:sz w:val="26"/>
-          <w:szCs w:val="26"/>
+          <w:sz w:val="24"/>
+          <w:szCs w:val="24"/>
         </w:rPr>
       </w:pPr>
       <w:r>
         <w:rPr>
           <w:rFonts w:ascii="Times New Roman" w:hAnsi="Times New Roman"/>
-          <w:sz w:val="26"/>
-          <w:szCs w:val="26"/>
+          <w:sz w:val="24"/>
+          <w:szCs w:val="24"/>
         </w:rPr>
         <w:t>Với trạng thái đích là khi lưới ở vị trí như hình trên (ô trống ở góc trái trên cùng, giá trị các ô tăng từ trái qua phải, từ trên xuống dưới), ta có 2 định lý sau:</w:t>
       </w:r>
     </w:p>
     <w:p>
       <w:pPr>
+        <w:jc w:val="both"/>
         <w:rPr>
           <w:b/>
+          <w:sz w:val="28"/>
         </w:rPr>
       </w:pPr>
       <w:r>
         <w:rPr>
           <w:b/>
+          <w:sz w:val="28"/>
         </w:rPr>
         <w:t>Theorem 1: Mọi trạng thái giải được (Solvable State) của lưới NxN đều có tính chấ</w:t>
       </w:r>
       <w:r>
         <w:rPr>
           <w:b/>
+          <w:sz w:val="28"/>
         </w:rPr>
         <w:t>t P như sau:</w:t>
       </w:r>
@@ -6093,6 +6134,9 @@
       </w:r>
     </w:p>
     <w:p>
+      <w:pPr>
+        <w:jc w:val="both"/>
+      </w:pPr>
       <w:r>
         <w:t>+ Nếu N chẵn, số</w:t>
       </w:r>
@@ -6115,13 +6159,16 @@
     <w:p/>
     <w:p>
       <w:pPr>
+        <w:jc w:val="both"/>
         <w:rPr>
           <w:b/>
+          <w:sz w:val="28"/>
         </w:rPr>
       </w:pPr>
       <w:r>
         <w:rPr>
           <w:b/>
+          <w:sz w:val="28"/>
         </w:rPr>
         <w:t>Theorem 2: Mọi trạng thái có tính chất P đều giải được.</w:t>
       </w:r>
@@ -6138,16 +6185,16 @@
         <w:rPr>
           <w:rFonts w:ascii="Times New Roman" w:hAnsi="Times New Roman"/>
           <w:b/>
-          <w:sz w:val="26"/>
+          <w:sz w:val="32"/>
           <w:szCs w:val="26"/>
         </w:rPr>
       </w:pPr>
-      <w:bookmarkStart w:id="10" w:name="_Toc435918098"/>
+      <w:bookmarkStart w:id="10" w:name="_Toc435949176"/>
       <w:r>
         <w:rPr>
           <w:rFonts w:ascii="Times New Roman" w:hAnsi="Times New Roman"/>
           <w:b/>
-          <w:sz w:val="26"/>
+          <w:sz w:val="32"/>
           <w:szCs w:val="26"/>
         </w:rPr>
         <w:t>Chứng minh</w:t>
@@ -6175,37 +6222,74 @@
         <w:ind w:left="0" w:firstLine="810"/>
         <w:rPr>
           <w:rFonts w:ascii="Times New Roman" w:hAnsi="Times New Roman"/>
-          <w:sz w:val="26"/>
-          <w:szCs w:val="26"/>
+          <w:b/>
+          <w:sz w:val="28"/>
+          <w:szCs w:val="24"/>
         </w:rPr>
       </w:pPr>
       <w:r>
         <w:rPr>
           <w:rFonts w:ascii="Times New Roman" w:hAnsi="Times New Roman"/>
-          <w:sz w:val="26"/>
-          <w:szCs w:val="26"/>
+          <w:b/>
+          <w:sz w:val="28"/>
+          <w:szCs w:val="24"/>
         </w:rPr>
         <w:t>Theorem 1:</w:t>
       </w:r>
     </w:p>
     <w:p>
-      <w:r>
+      <w:pPr>
+        <w:rPr>
+          <w:szCs w:val="24"/>
+        </w:rPr>
+      </w:pPr>
+      <w:r>
+        <w:rPr>
+          <w:szCs w:val="24"/>
+        </w:rPr>
         <w:t>+ Fact 0: Trạng thái đích của lưới vuông NxN có tính chất P.</w:t>
       </w:r>
     </w:p>
-    <w:p/>
-    <w:p>
-      <w:r>
+    <w:p>
+      <w:pPr>
+        <w:rPr>
+          <w:szCs w:val="24"/>
+        </w:rPr>
+      </w:pPr>
+    </w:p>
+    <w:p>
+      <w:pPr>
+        <w:jc w:val="both"/>
+        <w:rPr>
+          <w:szCs w:val="24"/>
+        </w:rPr>
+      </w:pPr>
+      <w:r>
+        <w:rPr>
+          <w:szCs w:val="24"/>
+        </w:rPr>
         <w:t>+ Fact 1: Với lưới vuông kích thước NxN, nếu N lẻ</w:t>
       </w:r>
       <w:r>
+        <w:rPr>
+          <w:szCs w:val="24"/>
+        </w:rPr>
         <w:t>, mọi bước</w:t>
       </w:r>
       <w:r>
+        <w:rPr>
+          <w:szCs w:val="24"/>
+        </w:rPr>
         <w:t xml:space="preserve"> di chuyển hợp lệ sẽ giữ nguyên tính chẵn lẻ của số inversions.</w:t>
       </w:r>
     </w:p>
-    <w:p/>
+    <w:p>
+      <w:pPr>
+        <w:rPr>
+          <w:szCs w:val="24"/>
+        </w:rPr>
+      </w:pPr>
+    </w:p>
     <w:p>
       <w:pPr>
         <w:pStyle w:val="ListParagraph"/>
@@ -6214,6 +6298,11 @@
           <w:numId w:val="7"/>
         </w:numPr>
         <w:ind w:left="450" w:firstLine="90"/>
+        <w:jc w:val="both"/>
+        <w:rPr>
+          <w:sz w:val="24"/>
+          <w:szCs w:val="24"/>
+        </w:rPr>
       </w:pPr>
       <w:r>
         <w:rPr>
@@ -6228,6 +6317,10 @@
       <w:pPr>
         <w:pStyle w:val="ListParagraph"/>
         <w:ind w:left="540"/>
+        <w:rPr>
+          <w:sz w:val="24"/>
+          <w:szCs w:val="24"/>
+        </w:rPr>
       </w:pPr>
     </w:p>
     <w:p>
@@ -6238,6 +6331,10 @@
           <w:numId w:val="7"/>
         </w:numPr>
         <w:ind w:left="450" w:firstLine="90"/>
+        <w:rPr>
+          <w:sz w:val="24"/>
+          <w:szCs w:val="24"/>
+        </w:rPr>
       </w:pPr>
       <w:r>
         <w:rPr>
@@ -6256,7 +6353,7 @@
         </w:rPr>
         <w:lastRenderedPageBreak/>
         <w:drawing>
-          <wp:inline distT="0" distB="0" distL="0" distR="0" wp14:anchorId="040D8521" wp14:editId="15B8E588">
+          <wp:inline distT="0" distB="0" distL="0" distR="0" wp14:anchorId="2A312B81" wp14:editId="3B5EC888">
             <wp:extent cx="4503420" cy="2727960"/>
             <wp:effectExtent l="0" t="0" r="0" b="0"/>
             <wp:docPr id="28" name="Picture 28" descr="D:\Learning\HUST\IT4040 Artificial Intelligence\Bai tap lon\PuzzleIT4040\n_odd.png"/>
@@ -6308,90 +6405,176 @@
     <w:p>
       <w:pPr>
         <w:ind w:firstLine="990"/>
-      </w:pPr>
-      <w:r>
+        <w:jc w:val="both"/>
+        <w:rPr>
+          <w:szCs w:val="24"/>
+        </w:rPr>
+      </w:pPr>
+      <w:r>
+        <w:rPr>
+          <w:szCs w:val="24"/>
+        </w:rPr>
         <w:t>Khi ô trống di chuyển xuống, nó đi qua 1 số chẵn các ô khác (N-1). Trong hình trên, nó đi qua 2 ô 4 và 7. Ô trắng đổi chỗ cho ô 5 ngay dưới nó. Do đó có (N - 1) + 1 = N ô bị thay đổi số inversion.</w:t>
       </w:r>
     </w:p>
-    <w:p/>
+    <w:p>
+      <w:pPr>
+        <w:rPr>
+          <w:szCs w:val="24"/>
+        </w:rPr>
+      </w:pPr>
+    </w:p>
     <w:p>
       <w:pPr>
         <w:ind w:firstLine="990"/>
-      </w:pPr>
-      <w:r>
+        <w:jc w:val="both"/>
+        <w:rPr>
+          <w:szCs w:val="24"/>
+        </w:rPr>
+      </w:pPr>
+      <w:r>
+        <w:rPr>
+          <w:szCs w:val="24"/>
+        </w:rPr>
         <w:t>Với các ô mà nó đi qua, lượng thay đổi của giá trị inversion của mỗi ô sẽ là tăng hoặc giảm 1 đơn vị tùy vào giá trị ô đó. Do đó lượng thay đổi inversion của N-1 ô này là:</w:t>
       </w:r>
     </w:p>
     <w:p>
       <w:pPr>
         <w:ind w:firstLine="990"/>
+        <w:rPr>
+          <w:szCs w:val="24"/>
+        </w:rPr>
       </w:pPr>
       <m:oMath>
         <m:r>
           <w:rPr>
             <w:rFonts w:ascii="Cambria Math" w:hAnsi="Cambria Math"/>
+            <w:szCs w:val="24"/>
           </w:rPr>
           <m:t>∆</m:t>
         </m:r>
       </m:oMath>
       <w:r>
+        <w:rPr>
+          <w:szCs w:val="24"/>
+        </w:rPr>
         <w:t xml:space="preserve">I = </w:t>
       </w:r>
       <m:oMath>
         <m:r>
           <w:rPr>
             <w:rFonts w:ascii="Cambria Math" w:hAnsi="Cambria Math"/>
+            <w:szCs w:val="24"/>
           </w:rPr>
           <m:t>±1±1±1…±1</m:t>
         </m:r>
       </m:oMath>
       <w:r>
+        <w:rPr>
+          <w:szCs w:val="24"/>
+        </w:rPr>
         <w:t>, giá trị này là 1 số chẵn do N-1 chẵn.</w:t>
       </w:r>
     </w:p>
-    <w:p/>
+    <w:p>
+      <w:pPr>
+        <w:rPr>
+          <w:szCs w:val="24"/>
+        </w:rPr>
+      </w:pPr>
+    </w:p>
     <w:p>
       <w:pPr>
         <w:ind w:firstLine="990"/>
-      </w:pPr>
-      <w:r>
+        <w:jc w:val="both"/>
+        <w:rPr>
+          <w:szCs w:val="24"/>
+        </w:rPr>
+      </w:pPr>
+      <w:r>
+        <w:rPr>
+          <w:szCs w:val="24"/>
+        </w:rPr>
         <w:t xml:space="preserve">Với ô mà nó trực tiếp đổi chỗ, lượng thay đổi giá trị inversion của ô này cũng bằng giá trị </w:t>
       </w:r>
       <m:oMath>
         <m:r>
           <w:rPr>
             <w:rFonts w:ascii="Cambria Math" w:hAnsi="Cambria Math"/>
+            <w:szCs w:val="24"/>
           </w:rPr>
           <m:t>∆</m:t>
         </m:r>
       </m:oMath>
       <w:r>
+        <w:rPr>
+          <w:szCs w:val="24"/>
+        </w:rPr>
         <w:t>I trên. Do đó tính chẵn lẻ của số inversion của trạng thái được bảo t</w:t>
       </w:r>
       <w:r>
+        <w:rPr>
+          <w:szCs w:val="24"/>
+        </w:rPr>
         <w:t>oàn.</w:t>
       </w:r>
     </w:p>
     <w:p>
       <w:pPr>
         <w:ind w:firstLine="990"/>
-      </w:pPr>
-    </w:p>
-    <w:p>
-      <w:r>
+        <w:rPr>
+          <w:szCs w:val="24"/>
+        </w:rPr>
+      </w:pPr>
+    </w:p>
+    <w:p>
+      <w:pPr>
+        <w:jc w:val="both"/>
+        <w:rPr>
+          <w:szCs w:val="24"/>
+        </w:rPr>
+      </w:pPr>
+      <w:r>
+        <w:rPr>
+          <w:szCs w:val="24"/>
+        </w:rPr>
         <w:t>+ Fact 2: Với lưới vuông kích thước NxN, nếu N chẵn, mọi bước di chuyển hợp l</w:t>
       </w:r>
       <w:r>
+        <w:rPr>
+          <w:szCs w:val="24"/>
+        </w:rPr>
         <w:t>ệ sẽ đảm bảo số inversions của lưới và số thứ tự hàng của ô trống luôn cùng tính chẵn lẻ.</w:t>
       </w:r>
     </w:p>
-    <w:p/>
-    <w:p>
-      <w:r>
+    <w:p>
+      <w:pPr>
+        <w:rPr>
+          <w:szCs w:val="24"/>
+        </w:rPr>
+      </w:pPr>
+    </w:p>
+    <w:p>
+      <w:pPr>
+        <w:rPr>
+          <w:szCs w:val="24"/>
+        </w:rPr>
+      </w:pPr>
+      <w:r>
+        <w:rPr>
+          <w:szCs w:val="24"/>
+        </w:rPr>
         <w:t>Chứng minh tương tự Fact 1 ta có:</w:t>
       </w:r>
     </w:p>
-    <w:p/>
+    <w:p>
+      <w:pPr>
+        <w:rPr>
+          <w:szCs w:val="24"/>
+        </w:rPr>
+      </w:pPr>
+    </w:p>
     <w:p>
       <w:pPr>
         <w:pStyle w:val="ListParagraph"/>
@@ -6400,6 +6583,11 @@
           <w:numId w:val="7"/>
         </w:numPr>
         <w:ind w:left="360" w:firstLine="180"/>
+        <w:jc w:val="both"/>
+        <w:rPr>
+          <w:sz w:val="24"/>
+          <w:szCs w:val="24"/>
+        </w:rPr>
       </w:pPr>
       <w:r>
         <w:rPr>
@@ -6414,6 +6602,10 @@
       <w:pPr>
         <w:pStyle w:val="ListParagraph"/>
         <w:ind w:left="540"/>
+        <w:rPr>
+          <w:sz w:val="24"/>
+          <w:szCs w:val="24"/>
+        </w:rPr>
       </w:pPr>
     </w:p>
     <w:p>
@@ -6424,6 +6616,10 @@
           <w:numId w:val="7"/>
         </w:numPr>
         <w:ind w:left="360" w:firstLine="180"/>
+        <w:rPr>
+          <w:sz w:val="24"/>
+          <w:szCs w:val="24"/>
+        </w:rPr>
       </w:pPr>
       <w:r>
         <w:rPr>
@@ -6468,15 +6664,7 @@
           <w:sz w:val="24"/>
           <w:szCs w:val="24"/>
         </w:rPr>
-        <w:t>của các ô mà ô trống đi qua có tổng giá trị là 1 số l</w:t>
-      </w:r>
-      <w:r>
-        <w:rPr>
-          <w:rFonts w:ascii="Times New Roman" w:hAnsi="Times New Roman"/>
-          <w:sz w:val="24"/>
-          <w:szCs w:val="24"/>
-        </w:rPr>
-        <w:t>ẻ do N-1 lẻ.</w:t>
+        <w:t>của các ô mà ô trống đi qua có tổng giá trị là 1 số lẻ do N-1 lẻ.</w:t>
       </w:r>
     </w:p>
     <w:p>
@@ -6519,47 +6707,126 @@
     <w:p>
       <w:pPr>
         <w:ind w:firstLine="540"/>
-      </w:pPr>
-      <w:r>
+        <w:jc w:val="both"/>
+        <w:rPr>
+          <w:szCs w:val="24"/>
+        </w:rPr>
+      </w:pPr>
+      <w:r>
+        <w:rPr>
+          <w:szCs w:val="24"/>
+        </w:rPr>
         <w:t>Do đó, số inversion của lưới sẽ thay đổi tính chẵn lẻ. Mặt khác, ô trống sẽ tiến lên trên hoặc xuống dưới đúng 1 hàng nên số thự tự hàng của nó cũng thay đổi tính chẵn lẻ. Vậy, số inversions của lưới và số thứ</w:t>
       </w:r>
       <w:r>
+        <w:rPr>
+          <w:szCs w:val="24"/>
+        </w:rPr>
         <w:t xml:space="preserve"> tự hàng của ô trống được đảm bảo luôn cùng tính chẵn lẻ.</w:t>
       </w:r>
     </w:p>
     <w:p>
       <w:pPr>
         <w:ind w:firstLine="540"/>
-      </w:pPr>
-    </w:p>
-    <w:p>
-      <w:r>
-        <w:t>+ Fact 3: Mọi trạng thái giải được của lưới đều có thể đạt được bằng cách thực hiện 1 số lượng hữu hạn các bước di chuyển hợp lệ từ trạng thái đích.</w:t>
-      </w:r>
-    </w:p>
-    <w:p/>
+        <w:rPr>
+          <w:sz w:val="26"/>
+        </w:rPr>
+      </w:pPr>
+    </w:p>
     <w:p>
       <w:pPr>
         <w:ind w:firstLine="540"/>
-      </w:pPr>
-      <w:r>
+        <w:rPr>
+          <w:sz w:val="26"/>
+        </w:rPr>
+      </w:pPr>
+    </w:p>
+    <w:p>
+      <w:pPr>
+        <w:jc w:val="both"/>
+        <w:rPr>
+          <w:szCs w:val="24"/>
+        </w:rPr>
+      </w:pPr>
+      <w:r>
+        <w:rPr>
+          <w:sz w:val="26"/>
+        </w:rPr>
+        <w:t>+</w:t>
+      </w:r>
+      <w:r>
+        <w:rPr>
+          <w:szCs w:val="24"/>
+        </w:rPr>
+        <w:t xml:space="preserve"> Fact 3: Mọi trạng thái giải được của lưới đều có thể đạt được bằng cách thực hiện 1 số lượng hữu hạn các bước di chuyển hợp lệ từ trạng thái đích.</w:t>
+      </w:r>
+    </w:p>
+    <w:p>
+      <w:pPr>
+        <w:rPr>
+          <w:szCs w:val="24"/>
+        </w:rPr>
+      </w:pPr>
+    </w:p>
+    <w:p>
+      <w:pPr>
+        <w:ind w:firstLine="540"/>
+        <w:rPr>
+          <w:szCs w:val="24"/>
+        </w:rPr>
+      </w:pPr>
+      <w:r>
+        <w:rPr>
+          <w:szCs w:val="24"/>
+        </w:rPr>
         <w:t>T</w:t>
       </w:r>
       <w:r>
+        <w:rPr>
+          <w:szCs w:val="24"/>
+        </w:rPr>
         <w:t>ừ Fact 0, Fact 1,</w:t>
       </w:r>
       <w:r>
+        <w:rPr>
+          <w:szCs w:val="24"/>
+        </w:rPr>
         <w:t xml:space="preserve"> Fact 2</w:t>
       </w:r>
       <w:r>
+        <w:rPr>
+          <w:szCs w:val="24"/>
+        </w:rPr>
         <w:t xml:space="preserve"> và Fact 3</w:t>
       </w:r>
       <w:r>
+        <w:rPr>
+          <w:szCs w:val="24"/>
+        </w:rPr>
         <w:t xml:space="preserve"> ta suy ra Theorem 1 là đúng</w:t>
       </w:r>
       <w:r>
+        <w:rPr>
+          <w:szCs w:val="24"/>
+        </w:rPr>
         <w:t>.</w:t>
       </w:r>
+    </w:p>
+    <w:p>
+      <w:pPr>
+        <w:ind w:firstLine="540"/>
+        <w:rPr>
+          <w:sz w:val="26"/>
+        </w:rPr>
+      </w:pPr>
+    </w:p>
+    <w:p>
+      <w:pPr>
+        <w:ind w:firstLine="540"/>
+        <w:rPr>
+          <w:sz w:val="26"/>
+        </w:rPr>
+      </w:pPr>
     </w:p>
     <w:p>
       <w:pPr>
@@ -6571,17 +6838,16 @@
         <w:ind w:left="0" w:firstLine="810"/>
         <w:rPr>
           <w:rFonts w:ascii="Times New Roman" w:hAnsi="Times New Roman"/>
-          <w:sz w:val="26"/>
+          <w:b/>
+          <w:sz w:val="28"/>
           <w:szCs w:val="26"/>
         </w:rPr>
       </w:pPr>
       <w:r>
-        <w:br w:type="page"/>
-      </w:r>
-      <w:r>
         <w:rPr>
           <w:rFonts w:ascii="Times New Roman" w:hAnsi="Times New Roman"/>
-          <w:sz w:val="26"/>
+          <w:b/>
+          <w:sz w:val="28"/>
           <w:szCs w:val="26"/>
         </w:rPr>
         <w:lastRenderedPageBreak/>
@@ -6591,40 +6857,91 @@
     <w:p>
       <w:pPr>
         <w:ind w:firstLine="720"/>
-      </w:pPr>
-      <w:r>
+        <w:jc w:val="both"/>
+        <w:rPr>
+          <w:szCs w:val="24"/>
+        </w:rPr>
+      </w:pPr>
+      <w:r>
+        <w:rPr>
+          <w:szCs w:val="24"/>
+        </w:rPr>
         <w:t xml:space="preserve">Để chứng minh mọi </w:t>
       </w:r>
       <w:r>
+        <w:rPr>
+          <w:szCs w:val="24"/>
+        </w:rPr>
         <w:t>lưới vuông 3x3</w:t>
       </w:r>
       <w:r>
+        <w:rPr>
+          <w:szCs w:val="24"/>
+        </w:rPr>
         <w:t xml:space="preserve"> có tính chất P</w:t>
       </w:r>
       <w:r>
+        <w:rPr>
+          <w:szCs w:val="24"/>
+        </w:rPr>
         <w:t xml:space="preserve"> đều có thể giải được, nhóm em sinh tất cả các trường hợp đó, sau đó tìm lời giải cho từng trường hợp. Với lưới 4x4 hoặc lớn hơn, do số lượng trường hợp quá lớn và với 1 số lượng các trường hợp được sinh ra, hệ thống đều đưa ra được lời giải nên nhóm em chứng minh định lý này đối với lưới kích thước lớn. </w:t>
       </w:r>
     </w:p>
     <w:p>
       <w:pPr>
         <w:ind w:firstLine="720"/>
+        <w:rPr>
+          <w:szCs w:val="24"/>
+        </w:rPr>
       </w:pPr>
     </w:p>
     <w:p>
       <w:pPr>
         <w:ind w:firstLine="720"/>
-      </w:pPr>
-      <w:r>
-        <w:t>Chương trình dùng để chứng minh định lý này nằm trong file theorem2.cpp. Kết quả được lưu trong 2 file:</w:t>
-      </w:r>
-      <w:r>
-        <w:br/>
+        <w:jc w:val="both"/>
+        <w:rPr>
+          <w:szCs w:val="24"/>
+        </w:rPr>
+      </w:pPr>
+      <w:r>
+        <w:rPr>
+          <w:szCs w:val="24"/>
+        </w:rPr>
+        <w:t>Chương trình dùng để chứng minh định lý này nằm trong file theorem2.cpp.</w:t>
+      </w:r>
+      <w:r>
+        <w:rPr>
+          <w:szCs w:val="24"/>
+        </w:rPr>
+        <w:t xml:space="preserve"> Kết quả được lưu trong 2 file:</w:t>
+      </w:r>
+    </w:p>
+    <w:p>
+      <w:pPr>
+        <w:rPr>
+          <w:szCs w:val="24"/>
+        </w:rPr>
+      </w:pPr>
+      <w:r>
+        <w:rPr>
+          <w:szCs w:val="24"/>
+        </w:rPr>
         <w:t>+ theorem2.txt lưu tất cả các trạng thái của lưới 3x3 thỏa mãn tính chất P.</w:t>
       </w:r>
       <w:r>
+        <w:rPr>
+          <w:szCs w:val="24"/>
+        </w:rPr>
         <w:br/>
         <w:t>+ theorem2_result.txt lưu lời giải tương ứng cho các trạng thái đó.</w:t>
       </w:r>
+    </w:p>
+    <w:p>
+      <w:pPr>
+        <w:rPr>
+          <w:szCs w:val="24"/>
+        </w:rPr>
+      </w:pPr>
     </w:p>
     <w:p>
       <w:pPr>
@@ -6642,14 +6959,15 @@
         <w:rPr>
           <w:rFonts w:ascii="Times New Roman" w:hAnsi="Times New Roman"/>
           <w:b/>
-        </w:rPr>
-      </w:pPr>
-      <w:bookmarkStart w:id="11" w:name="_Toc435918099"/>
+          <w:sz w:val="28"/>
+        </w:rPr>
+      </w:pPr>
+      <w:bookmarkStart w:id="11" w:name="_Toc435949177"/>
       <w:r>
         <w:rPr>
           <w:rFonts w:ascii="Times New Roman" w:hAnsi="Times New Roman"/>
           <w:b/>
-          <w:sz w:val="26"/>
+          <w:sz w:val="32"/>
         </w:rPr>
         <w:t>Tìm kiếm hàm Heuristic tối ưu.</w:t>
       </w:r>
@@ -6658,10 +6976,29 @@
     <w:p>
       <w:pPr>
         <w:ind w:firstLine="720"/>
-      </w:pPr>
-      <w:r>
+        <w:jc w:val="both"/>
+        <w:rPr>
+          <w:rFonts w:eastAsia="Arial"/>
+          <w:szCs w:val="24"/>
+        </w:rPr>
+      </w:pPr>
+      <w:r>
+        <w:rPr>
+          <w:rFonts w:eastAsia="Arial"/>
+          <w:szCs w:val="24"/>
+        </w:rPr>
         <w:t>Khó khăn lớn nhất nhóm em gặp phải trong quá trình làm đồ án là tìm kiếm hàm Heuristic tốt và chứng minh hàm đó là hàm chấp nhận được. Sau khi tìm kiếm từ nhiều nguồn, nhóm em đã tích hợp 5 hàm Heuristic dưới đây vào chương trình.</w:t>
       </w:r>
+    </w:p>
+    <w:p>
+      <w:pPr>
+        <w:ind w:firstLine="720"/>
+        <w:jc w:val="both"/>
+        <w:rPr>
+          <w:rFonts w:eastAsia="Arial"/>
+          <w:szCs w:val="24"/>
+        </w:rPr>
+      </w:pPr>
     </w:p>
     <w:p>
       <w:pPr>
@@ -6682,7 +7019,7 @@
           <w:sz w:val="28"/>
         </w:rPr>
       </w:pPr>
-      <w:bookmarkStart w:id="12" w:name="_Toc435918100"/>
+      <w:bookmarkStart w:id="12" w:name="_Toc435949178"/>
       <w:r>
         <w:rPr>
           <w:rFonts w:ascii="Times New Roman" w:hAnsi="Times New Roman"/>
@@ -6707,70 +7044,36 @@
       <w:pPr>
         <w:pStyle w:val="ListParagraph"/>
         <w:ind w:left="0" w:firstLine="900"/>
+        <w:jc w:val="both"/>
         <w:rPr>
           <w:rFonts w:ascii="Times New Roman" w:hAnsi="Times New Roman"/>
+          <w:sz w:val="24"/>
+          <w:szCs w:val="24"/>
+        </w:rPr>
+      </w:pPr>
+      <w:r>
+        <w:rPr>
+          <w:rFonts w:ascii="Times New Roman" w:hAnsi="Times New Roman"/>
+          <w:sz w:val="24"/>
+          <w:szCs w:val="24"/>
+        </w:rPr>
+        <w:t>Giả sử mỗi ô có thể di chuyển tự do trên lưới vuông. Khi đó, khoảng cách Manhattan được định nghĩa bằng tổng các bước di chuyển trực tiếp (theo hàng ngang, cột dọc) từ vị trí hiện tại của mỗi ô tới vị trí của ô đó trong trạng thái đích. Do thực tế, các ô không thể tự do di chuyển mà phải phụ thuộc vào ô trống nên khoảng các Manhattan sẽ không lớn hơn chi phí thực tế. Do đó ược lượng Manhattan Distance là ước lượng chấp nhận được.</w:t>
+      </w:r>
+    </w:p>
+    <w:p>
+      <w:pPr>
+        <w:rPr>
+          <w:rFonts w:eastAsia="Arial"/>
           <w:sz w:val="28"/>
-        </w:rPr>
-      </w:pPr>
-      <w:r>
-        <w:rPr>
-          <w:rFonts w:ascii="Times New Roman" w:hAnsi="Times New Roman"/>
+          <w:szCs w:val="22"/>
+        </w:rPr>
+      </w:pPr>
+      <w:r>
+        <w:rPr>
           <w:sz w:val="28"/>
         </w:rPr>
-        <w:t xml:space="preserve">Giả sử mỗi ô có thể di chuyển tự do trên lưới vuông. Khi đó, khoảng cách </w:t>
-      </w:r>
-      <w:r>
-        <w:rPr>
-          <w:rFonts w:ascii="Times New Roman" w:hAnsi="Times New Roman"/>
-          <w:sz w:val="28"/>
-        </w:rPr>
-        <w:t>Manhattan</w:t>
-      </w:r>
-      <w:r>
-        <w:rPr>
-          <w:rFonts w:ascii="Times New Roman" w:hAnsi="Times New Roman"/>
-          <w:sz w:val="28"/>
-        </w:rPr>
-        <w:t xml:space="preserve"> được định nghĩa bằng tổng các bước di chuyển trực tiếp (theo hàng ngang, cột dọc) từ vị trí hiện tại của mỗi ô tới vị trí của ô đó trong trạng thái đích. Do thực tế, các ô không thể tự do di chuyển mà phải phụ thuộc vào ô trống nên khoảng các </w:t>
-      </w:r>
-      <w:r>
-        <w:rPr>
-          <w:rFonts w:ascii="Times New Roman" w:hAnsi="Times New Roman"/>
-          <w:sz w:val="28"/>
-        </w:rPr>
-        <w:t>Manhattan</w:t>
-      </w:r>
-      <w:r>
-        <w:rPr>
-          <w:rFonts w:ascii="Times New Roman" w:hAnsi="Times New Roman"/>
-          <w:sz w:val="28"/>
-        </w:rPr>
-        <w:t xml:space="preserve"> sẽ không lớn hơn chi phí thực tế. Do đó ược lượng </w:t>
-      </w:r>
-      <w:r>
-        <w:rPr>
-          <w:rFonts w:ascii="Times New Roman" w:hAnsi="Times New Roman"/>
-          <w:sz w:val="28"/>
-        </w:rPr>
-        <w:t>Manhattan</w:t>
-      </w:r>
-      <w:r>
-        <w:rPr>
-          <w:rFonts w:ascii="Times New Roman" w:hAnsi="Times New Roman"/>
-          <w:sz w:val="28"/>
-        </w:rPr>
-        <w:t xml:space="preserve"> Distance là ước lượng chấp nhận được.</w:t>
-      </w:r>
-    </w:p>
-    <w:p>
-      <w:pPr>
-        <w:pStyle w:val="ListParagraph"/>
-        <w:ind w:left="0" w:firstLine="900"/>
-        <w:rPr>
-          <w:rFonts w:ascii="Times New Roman" w:hAnsi="Times New Roman"/>
-          <w:sz w:val="28"/>
-        </w:rPr>
-      </w:pPr>
+        <w:br w:type="page"/>
+      </w:r>
     </w:p>
     <w:p>
       <w:pPr>
@@ -6786,13 +7089,14 @@
           <w:sz w:val="28"/>
         </w:rPr>
       </w:pPr>
-      <w:bookmarkStart w:id="13" w:name="_Toc435918101"/>
+      <w:bookmarkStart w:id="13" w:name="_Toc435949179"/>
       <w:r>
         <w:rPr>
           <w:rFonts w:ascii="Times New Roman" w:hAnsi="Times New Roman"/>
           <w:b/>
           <w:sz w:val="28"/>
         </w:rPr>
+        <w:lastRenderedPageBreak/>
         <w:t>Linear Conflict</w:t>
       </w:r>
       <w:bookmarkEnd w:id="13"/>
@@ -6811,15 +7115,18 @@
       <w:pPr>
         <w:pStyle w:val="ListParagraph"/>
         <w:ind w:left="0" w:firstLine="900"/>
+        <w:jc w:val="both"/>
         <w:rPr>
           <w:rFonts w:ascii="Times New Roman" w:hAnsi="Times New Roman"/>
-          <w:sz w:val="28"/>
+          <w:sz w:val="24"/>
+          <w:szCs w:val="24"/>
         </w:rPr>
       </w:pPr>
       <w:r>
         <w:rPr>
           <w:rFonts w:ascii="Times New Roman" w:hAnsi="Times New Roman"/>
-          <w:sz w:val="28"/>
+          <w:sz w:val="24"/>
+          <w:szCs w:val="24"/>
         </w:rPr>
         <w:t>Hai ô x và y gọi là Linear Conflict nếu x và y cùng nằm trên 1 đường thẳng (cùng hàng hoặc cùng cột) cả trong trạng thái hiện tại và trạng thái đích. Ở trạng thái hiện tại, ô x nằm bên trái (trên) ô y, nhưng ở trạng thái đích, ô x phải nằm bên phải (dưới) ô y.</w:t>
       </w:r>
@@ -6860,7 +7167,7 @@
           <w:sz w:val="28"/>
         </w:rPr>
         <w:drawing>
-          <wp:inline distT="0" distB="0" distL="0" distR="0" wp14:anchorId="714A6221" wp14:editId="4DA37004">
+          <wp:inline distT="0" distB="0" distL="0" distR="0" wp14:anchorId="3E3FECFD" wp14:editId="357368BF">
             <wp:extent cx="4747260" cy="701040"/>
             <wp:effectExtent l="0" t="0" r="0" b="3810"/>
             <wp:docPr id="4" name="Picture 4" descr="D:\Learning\HUST\IT4040 Artificial Intelligence\Bai tap lon\PuzzleIT4040\linear_conflict.png"/>
@@ -6958,25 +7265,20 @@
       <w:pPr>
         <w:pStyle w:val="ListParagraph"/>
         <w:ind w:left="0" w:firstLine="900"/>
+        <w:jc w:val="both"/>
         <w:rPr>
           <w:rFonts w:ascii="Times New Roman" w:hAnsi="Times New Roman"/>
-          <w:sz w:val="28"/>
+          <w:sz w:val="24"/>
+          <w:szCs w:val="24"/>
         </w:rPr>
       </w:pPr>
       <w:r>
         <w:rPr>
           <w:rFonts w:ascii="Times New Roman" w:hAnsi="Times New Roman"/>
-          <w:sz w:val="28"/>
-        </w:rPr>
-        <w:t xml:space="preserve">Tổng khoảng cách Manhattan của 2 ô x, y là 2. Nhưng trong thực tế, không thể đưa x và y về vị trí đúng chỉ với 2 bước di chuyển. Thay vào đó, </w:t>
-      </w:r>
-      <w:r>
-        <w:rPr>
-          <w:rFonts w:ascii="Times New Roman" w:hAnsi="Times New Roman"/>
-          <w:sz w:val="28"/>
-        </w:rPr>
-        <w:lastRenderedPageBreak/>
-        <w:t>cần có ít nhất 4 bước như trong hình để chuyển đổi vị trí 2 ô đó. Do đó, hàm Heuristic sẽ cộng thêm 2 chi phí trên mỗi cặp Linear Conflict và khoảng cách Mahattan. Trên thực tế cũng không có sẵn 2 ô trống ngay cạnh x và y để có thể tự do di chuyển 4 bước như trong hình nên hàm Heuristic ước lượng ra chi phí luôn nhỏ hơn chi phí thực. Như vậy hàm Heuristic là chấp nhận được.</w:t>
+          <w:sz w:val="24"/>
+          <w:szCs w:val="24"/>
+        </w:rPr>
+        <w:t>Tổng khoảng cách Manhattan của 2 ô x, y là 2. Nhưng trong thực tế, không thể đưa x và y về vị trí đúng chỉ với 2 bước di chuyển. Thay vào đó, cần có ít nhất 4 bước như trong hình để chuyển đổi vị trí 2 ô đó. Do đó, hàm Heuristic sẽ cộng thêm 2 chi phí trên mỗi cặp Linear Conflict và khoảng cách Mahattan. Trên thực tế cũng không có sẵn 2 ô trống ngay cạnh x và y để có thể tự do di chuyển 4 bước như trong hình nên hàm Heuristic ước lượng ra chi phí luôn nhỏ hơn chi phí thực. Như vậy hàm Heuristic là chấp nhận được.</w:t>
       </w:r>
     </w:p>
     <w:p>
@@ -7002,7 +7304,7 @@
           <w:sz w:val="28"/>
         </w:rPr>
       </w:pPr>
-      <w:bookmarkStart w:id="14" w:name="_Toc435918102"/>
+      <w:bookmarkStart w:id="14" w:name="_Toc435949180"/>
       <w:r>
         <w:rPr>
           <w:rFonts w:ascii="Times New Roman" w:hAnsi="Times New Roman"/>
@@ -7027,15 +7329,18 @@
       <w:pPr>
         <w:pStyle w:val="ListParagraph"/>
         <w:ind w:left="0" w:firstLine="810"/>
+        <w:jc w:val="both"/>
         <w:rPr>
           <w:rFonts w:ascii="Times New Roman" w:hAnsi="Times New Roman"/>
-          <w:sz w:val="28"/>
+          <w:sz w:val="24"/>
+          <w:szCs w:val="24"/>
         </w:rPr>
       </w:pPr>
       <w:r>
         <w:rPr>
           <w:rFonts w:ascii="Times New Roman" w:hAnsi="Times New Roman"/>
-          <w:sz w:val="28"/>
+          <w:sz w:val="24"/>
+          <w:szCs w:val="24"/>
         </w:rPr>
         <w:t>Hàm Heuristic được định nghĩa bằng tổng số ô nằm ngoài hàng của nó trong trạng thái đích và tổng số ô nằm ngoài cột của nó trong trạng thái đích.</w:t>
       </w:r>
@@ -7046,7 +7351,8 @@
         <w:ind w:left="0" w:firstLine="810"/>
         <w:rPr>
           <w:rFonts w:ascii="Times New Roman" w:hAnsi="Times New Roman"/>
-          <w:sz w:val="28"/>
+          <w:sz w:val="24"/>
+          <w:szCs w:val="24"/>
         </w:rPr>
       </w:pPr>
     </w:p>
@@ -7056,17 +7362,19 @@
         <w:ind w:left="0" w:firstLine="810"/>
         <w:rPr>
           <w:rFonts w:ascii="Times New Roman" w:hAnsi="Times New Roman"/>
-          <w:sz w:val="28"/>
+          <w:sz w:val="24"/>
+          <w:szCs w:val="24"/>
         </w:rPr>
       </w:pPr>
       <w:r>
         <w:rPr>
           <w:rFonts w:ascii="Times New Roman" w:hAnsi="Times New Roman"/>
           <w:noProof/>
-          <w:sz w:val="28"/>
+          <w:sz w:val="24"/>
+          <w:szCs w:val="24"/>
         </w:rPr>
         <w:drawing>
-          <wp:anchor distT="0" distB="0" distL="114300" distR="114300" simplePos="0" relativeHeight="251663360" behindDoc="1" locked="0" layoutInCell="1" allowOverlap="1" wp14:anchorId="120D362D" wp14:editId="1FE42555">
+          <wp:anchor distT="0" distB="0" distL="114300" distR="114300" simplePos="0" relativeHeight="251663360" behindDoc="1" locked="0" layoutInCell="1" allowOverlap="1" wp14:anchorId="27864220" wp14:editId="64A39E30">
             <wp:simplePos x="0" y="0"/>
             <wp:positionH relativeFrom="page">
               <wp:posOffset>1790700</wp:posOffset>
@@ -7143,7 +7451,8 @@
         <w:ind w:left="0" w:firstLine="810"/>
         <w:rPr>
           <w:rFonts w:ascii="Times New Roman" w:hAnsi="Times New Roman"/>
-          <w:sz w:val="28"/>
+          <w:sz w:val="24"/>
+          <w:szCs w:val="24"/>
         </w:rPr>
       </w:pPr>
     </w:p>
@@ -7153,7 +7462,8 @@
         <w:ind w:left="0" w:firstLine="810"/>
         <w:rPr>
           <w:rFonts w:ascii="Times New Roman" w:hAnsi="Times New Roman"/>
-          <w:sz w:val="28"/>
+          <w:sz w:val="24"/>
+          <w:szCs w:val="24"/>
         </w:rPr>
       </w:pPr>
     </w:p>
@@ -7163,7 +7473,8 @@
         <w:ind w:left="0" w:firstLine="810"/>
         <w:rPr>
           <w:rFonts w:ascii="Times New Roman" w:hAnsi="Times New Roman"/>
-          <w:sz w:val="28"/>
+          <w:sz w:val="24"/>
+          <w:szCs w:val="24"/>
         </w:rPr>
       </w:pPr>
     </w:p>
@@ -7173,7 +7484,8 @@
         <w:ind w:left="0" w:firstLine="810"/>
         <w:rPr>
           <w:rFonts w:ascii="Times New Roman" w:hAnsi="Times New Roman"/>
-          <w:sz w:val="28"/>
+          <w:sz w:val="24"/>
+          <w:szCs w:val="24"/>
         </w:rPr>
       </w:pPr>
     </w:p>
@@ -7183,7 +7495,8 @@
         <w:ind w:left="0" w:firstLine="810"/>
         <w:rPr>
           <w:rFonts w:ascii="Times New Roman" w:hAnsi="Times New Roman"/>
-          <w:sz w:val="28"/>
+          <w:sz w:val="24"/>
+          <w:szCs w:val="24"/>
         </w:rPr>
       </w:pPr>
     </w:p>
@@ -7193,7 +7506,8 @@
         <w:ind w:left="0" w:firstLine="810"/>
         <w:rPr>
           <w:rFonts w:ascii="Times New Roman" w:hAnsi="Times New Roman"/>
-          <w:sz w:val="28"/>
+          <w:sz w:val="24"/>
+          <w:szCs w:val="24"/>
         </w:rPr>
       </w:pPr>
     </w:p>
@@ -7203,7 +7517,8 @@
         <w:ind w:left="0" w:firstLine="810"/>
         <w:rPr>
           <w:rFonts w:ascii="Times New Roman" w:hAnsi="Times New Roman"/>
-          <w:sz w:val="28"/>
+          <w:sz w:val="24"/>
+          <w:szCs w:val="24"/>
         </w:rPr>
       </w:pPr>
     </w:p>
@@ -7213,26 +7528,44 @@
         <w:ind w:left="0" w:firstLine="810"/>
         <w:rPr>
           <w:rFonts w:ascii="Times New Roman" w:hAnsi="Times New Roman"/>
-          <w:sz w:val="28"/>
-        </w:rPr>
-      </w:pPr>
-      <w:r>
+          <w:sz w:val="24"/>
+          <w:szCs w:val="24"/>
+        </w:rPr>
+      </w:pPr>
+    </w:p>
+    <w:p>
+      <w:pPr>
+        <w:pStyle w:val="ListParagraph"/>
+        <w:ind w:left="0" w:firstLine="810"/>
+        <w:jc w:val="both"/>
         <w:rPr>
           <w:rFonts w:ascii="Times New Roman" w:hAnsi="Times New Roman"/>
           <w:sz w:val="28"/>
         </w:rPr>
+      </w:pPr>
+      <w:r>
+        <w:rPr>
+          <w:rFonts w:ascii="Times New Roman" w:hAnsi="Times New Roman"/>
+          <w:sz w:val="24"/>
+          <w:szCs w:val="24"/>
+        </w:rPr>
         <w:t>Ví dụ như trong hình, ô 12 nằm đúng hàng như sai cột, ô 15 nằm ngoài cả hàng và cột, các ô khác (trừ ô trống) nằm đúng vị trí. Hàm Heuristic có giá trị bằng 1 + 2 = 3. Rõ ràng chi phí này thấp hơn chi phí thực tế rất nhiều nên hàm Heuristic là chấp nhận được.</w:t>
       </w:r>
     </w:p>
     <w:p>
       <w:pPr>
-        <w:pStyle w:val="ListParagraph"/>
-        <w:ind w:left="0" w:firstLine="810"/>
-        <w:rPr>
-          <w:rFonts w:ascii="Times New Roman" w:hAnsi="Times New Roman"/>
+        <w:rPr>
+          <w:rFonts w:eastAsia="Arial"/>
           <w:sz w:val="28"/>
-        </w:rPr>
-      </w:pPr>
+          <w:szCs w:val="22"/>
+        </w:rPr>
+      </w:pPr>
+      <w:r>
+        <w:rPr>
+          <w:sz w:val="28"/>
+        </w:rPr>
+        <w:br w:type="page"/>
+      </w:r>
     </w:p>
     <w:p>
       <w:pPr>
@@ -7248,13 +7581,14 @@
           <w:sz w:val="28"/>
         </w:rPr>
       </w:pPr>
-      <w:bookmarkStart w:id="15" w:name="_Toc435918103"/>
+      <w:bookmarkStart w:id="15" w:name="_Toc435949181"/>
       <w:r>
         <w:rPr>
           <w:rFonts w:ascii="Times New Roman" w:hAnsi="Times New Roman"/>
           <w:b/>
           <w:sz w:val="28"/>
         </w:rPr>
+        <w:lastRenderedPageBreak/>
         <w:t>N-MaxSwap (Gaschnig's Heuristic)</w:t>
       </w:r>
       <w:bookmarkEnd w:id="15"/>
@@ -7273,6 +7607,27 @@
       <w:pPr>
         <w:pStyle w:val="ListParagraph"/>
         <w:ind w:left="0" w:firstLine="810"/>
+        <w:jc w:val="both"/>
+        <w:rPr>
+          <w:rFonts w:ascii="Times New Roman" w:hAnsi="Times New Roman"/>
+          <w:sz w:val="24"/>
+          <w:szCs w:val="24"/>
+        </w:rPr>
+      </w:pPr>
+      <w:r>
+        <w:rPr>
+          <w:rFonts w:ascii="Times New Roman" w:hAnsi="Times New Roman"/>
+          <w:sz w:val="24"/>
+          <w:szCs w:val="24"/>
+        </w:rPr>
+        <w:t>Hàm Heuristic được định nghĩa bằng số bước phải thực hiện để đưa lưới vuông về trạng thái đích nếu có thể đổi chỗ 1 ô bất kỳ với ô trống. Tương tự, hàm Heuristic này cũng là hàm chấp nhận được.</w:t>
+      </w:r>
+    </w:p>
+    <w:p>
+      <w:pPr>
+        <w:pStyle w:val="ListParagraph"/>
+        <w:ind w:left="0" w:firstLine="810"/>
+        <w:jc w:val="both"/>
         <w:rPr>
           <w:rFonts w:ascii="Times New Roman" w:hAnsi="Times New Roman"/>
           <w:sz w:val="28"/>
@@ -7281,15 +7636,16 @@
       <w:r>
         <w:rPr>
           <w:rFonts w:ascii="Times New Roman" w:hAnsi="Times New Roman"/>
-          <w:sz w:val="28"/>
-        </w:rPr>
-        <w:t>Hàm Heuristic được định nghĩa bằng số bước phải thực hiện để đưa lưới vuông về trạng thái đích nếu có thể đổi chỗ 1 ô bất kỳ với ô trống. Tương tự, hàm Heuristic này cũng là hàm chấp nhận được.</w:t>
+          <w:sz w:val="24"/>
+          <w:szCs w:val="24"/>
+        </w:rPr>
+        <w:t>Hàm Heuristic này có thể được cài đặt bằng cách sử dụng 2 mảng:</w:t>
       </w:r>
     </w:p>
     <w:p>
       <w:pPr>
         <w:pStyle w:val="ListParagraph"/>
-        <w:ind w:left="0" w:firstLine="810"/>
+        <w:ind w:left="0"/>
         <w:rPr>
           <w:rFonts w:ascii="Consolas" w:hAnsi="Consolas"/>
           <w:sz w:val="24"/>
@@ -7298,20 +7654,6 @@
       </w:pPr>
       <w:r>
         <w:rPr>
-          <w:rFonts w:ascii="Times New Roman" w:hAnsi="Times New Roman"/>
-          <w:sz w:val="28"/>
-        </w:rPr>
-        <w:t>Hàm Heuristic này có thể được cài đặt bằng cách sử dụng 2 mảng:</w:t>
-      </w:r>
-      <w:r>
-        <w:rPr>
-          <w:rFonts w:ascii="Times New Roman" w:hAnsi="Times New Roman"/>
-          <w:sz w:val="28"/>
-        </w:rPr>
-        <w:br/>
-      </w:r>
-      <w:r>
-        <w:rPr>
           <w:rFonts w:ascii="Consolas" w:hAnsi="Consolas"/>
           <w:sz w:val="24"/>
           <w:szCs w:val="24"/>
@@ -7399,8 +7741,9 @@
         <w:br/>
         <w:t>- B[P[i]] = i.</w:t>
       </w:r>
-      <w:r>
-        <w:br/>
+    </w:p>
+    <w:p>
+      <w:r>
         <w:t>- Khi đổi chỗ P[i] và P[j], ta phải đổi chỗ B[P[i]] và B[P[j]] để giữ nguyên ý nghĩa của mảng B.</w:t>
       </w:r>
     </w:p>
@@ -7416,7 +7759,6 @@
     <w:p/>
     <w:p>
       <w:r>
-        <w:lastRenderedPageBreak/>
         <w:t>- B1. Khởi tạo biến count = 0</w:t>
       </w:r>
       <w:r>
@@ -7435,10 +7777,17 @@
         <w:t xml:space="preserve">B[0] </w:t>
       </w:r>
       <w:r>
-        <w:t xml:space="preserve">là vị trí hiện tại của ô trống. </w:t>
-      </w:r>
-      <w:r>
-        <w:br/>
+        <w:t>l</w:t>
+      </w:r>
+      <w:r>
+        <w:t xml:space="preserve">à vị trí hiện tại của ô trống. </w:t>
+      </w:r>
+    </w:p>
+    <w:p>
+      <w:pPr>
+        <w:jc w:val="both"/>
+      </w:pPr>
+      <w:r>
         <w:t xml:space="preserve">- B4. Nếu </w:t>
       </w:r>
       <w:r>
@@ -7598,7 +7947,7 @@
           <w:sz w:val="28"/>
         </w:rPr>
       </w:pPr>
-      <w:bookmarkStart w:id="16" w:name="_Toc435918104"/>
+      <w:bookmarkStart w:id="16" w:name="_Toc435949182"/>
       <w:r>
         <w:rPr>
           <w:rFonts w:ascii="Times New Roman" w:hAnsi="Times New Roman"/>
@@ -7636,7 +7985,7 @@
           <w:sz w:val="28"/>
         </w:rPr>
         <w:drawing>
-          <wp:inline distT="0" distB="0" distL="0" distR="0" wp14:anchorId="0E78DE36" wp14:editId="4DF17729">
+          <wp:inline distT="0" distB="0" distL="0" distR="0" wp14:anchorId="73F88C19" wp14:editId="2123942B">
             <wp:extent cx="4465320" cy="2156460"/>
             <wp:effectExtent l="0" t="0" r="0" b="0"/>
             <wp:docPr id="23" name="Picture 23" descr="D:\Learning\HUST\IT4040 Artificial Intelligence\Bai tap lon\PuzzleIT4040\Pythagorean.png"/>
@@ -8217,6 +8566,7 @@
     <w:p>
       <w:pPr>
         <w:ind w:firstLine="810"/>
+        <w:jc w:val="both"/>
       </w:pPr>
       <w:r>
         <w:t>Trong trường hợp trên hàm ước lượng có giá trị bằng 77 nhưng chi phí thực tế chỉ bằng 68. Do đó hàm Heuristic là không chấp nhận được. Tuy nhiên trong thực tế, khi dùng hàm ước lượng này, chương trình luôn tìm được lời giải rất nhanh và cũng tối ưu nên nhóm em cho vào để so sánh hiệu năng với các hàm khác.</w:t>
@@ -8246,7 +8596,7 @@
           <w:szCs w:val="56"/>
         </w:rPr>
       </w:pPr>
-      <w:bookmarkStart w:id="17" w:name="_Toc435918105"/>
+      <w:bookmarkStart w:id="17" w:name="_Toc435949183"/>
       <w:r>
         <w:rPr>
           <w:noProof/>
@@ -8297,6 +8647,7 @@
     <w:p>
       <w:pPr>
         <w:ind w:firstLine="720"/>
+        <w:jc w:val="both"/>
       </w:pPr>
       <w:r>
         <w:t>Đánh giá hiệu năng của 2 thuật toán tìm kiếm A* và IDA* với các hàm Heuristic.</w:t>
@@ -8350,7 +8701,7 @@
           <w:noProof/>
         </w:rPr>
         <w:drawing>
-          <wp:inline distT="0" distB="0" distL="0" distR="0" wp14:anchorId="43754CEA" wp14:editId="061491DD">
+          <wp:inline distT="0" distB="0" distL="0" distR="0" wp14:anchorId="6CF7FD7A" wp14:editId="00C41295">
             <wp:extent cx="5242560" cy="2743200"/>
             <wp:effectExtent l="0" t="0" r="15240" b="0"/>
             <wp:docPr id="35" name="Chart 35"/>
@@ -8411,7 +8762,7 @@
           <w:noProof/>
         </w:rPr>
         <w:drawing>
-          <wp:inline distT="0" distB="0" distL="0" distR="0" wp14:anchorId="5E2C917E" wp14:editId="6ED6702D">
+          <wp:inline distT="0" distB="0" distL="0" distR="0" wp14:anchorId="7D0988E9" wp14:editId="71D647FB">
             <wp:extent cx="5273040" cy="3101340"/>
             <wp:effectExtent l="0" t="0" r="3810" b="3810"/>
             <wp:docPr id="26" name="Chart 26"/>
@@ -8467,7 +8818,7 @@
           <w:noProof/>
         </w:rPr>
         <w:drawing>
-          <wp:inline distT="0" distB="0" distL="0" distR="0" wp14:anchorId="339A73A5" wp14:editId="4753602D">
+          <wp:inline distT="0" distB="0" distL="0" distR="0" wp14:anchorId="44945ECC" wp14:editId="0B058045">
             <wp:extent cx="5349240" cy="2743200"/>
             <wp:effectExtent l="0" t="0" r="3810" b="0"/>
             <wp:docPr id="29" name="Chart 29"/>
@@ -8528,7 +8879,7 @@
           <w:noProof/>
         </w:rPr>
         <w:drawing>
-          <wp:inline distT="0" distB="0" distL="0" distR="0" wp14:anchorId="649D7304" wp14:editId="07524409">
+          <wp:inline distT="0" distB="0" distL="0" distR="0" wp14:anchorId="6D168778" wp14:editId="1457ED79">
             <wp:extent cx="5334000" cy="2743200"/>
             <wp:effectExtent l="0" t="0" r="0" b="0"/>
             <wp:docPr id="31" name="Chart 31"/>
@@ -8579,7 +8930,7 @@
           <w:noProof/>
         </w:rPr>
         <w:drawing>
-          <wp:inline distT="0" distB="0" distL="0" distR="0" wp14:anchorId="7A08D01A" wp14:editId="3F24768C">
+          <wp:inline distT="0" distB="0" distL="0" distR="0" wp14:anchorId="0C3DFD92" wp14:editId="41358FDF">
             <wp:extent cx="5326380" cy="2743200"/>
             <wp:effectExtent l="0" t="0" r="7620" b="0"/>
             <wp:docPr id="32" name="Chart 32"/>
@@ -8638,7 +8989,7 @@
           <w:noProof/>
         </w:rPr>
         <w:drawing>
-          <wp:inline distT="0" distB="0" distL="0" distR="0" wp14:anchorId="74E4B17F" wp14:editId="047A50C6">
+          <wp:inline distT="0" distB="0" distL="0" distR="0" wp14:anchorId="3EDD42F1" wp14:editId="495DE4BA">
             <wp:extent cx="5318760" cy="2743200"/>
             <wp:effectExtent l="0" t="0" r="15240" b="0"/>
             <wp:docPr id="33" name="Chart 33"/>
@@ -8689,7 +9040,7 @@
           <w:noProof/>
         </w:rPr>
         <w:drawing>
-          <wp:inline distT="0" distB="0" distL="0" distR="0" wp14:anchorId="63796450" wp14:editId="430A4D98">
+          <wp:inline distT="0" distB="0" distL="0" distR="0" wp14:anchorId="321C90DB" wp14:editId="0CEE00DF">
             <wp:extent cx="5295900" cy="2743200"/>
             <wp:effectExtent l="0" t="0" r="0" b="0"/>
             <wp:docPr id="34" name="Chart 34"/>
@@ -8718,7 +9069,9 @@
           <w:szCs w:val="56"/>
         </w:rPr>
       </w:pPr>
-      <w:bookmarkStart w:id="18" w:name="_Toc435918106"/>
+      <w:bookmarkStart w:id="18" w:name="_Toc435949184"/>
+      <w:bookmarkStart w:id="19" w:name="_GoBack"/>
+      <w:bookmarkEnd w:id="19"/>
       <w:r>
         <w:rPr>
           <w:noProof/>
@@ -8743,7 +9096,6 @@
         </w:rPr>
         <w:br/>
       </w:r>
-      <w:bookmarkEnd w:id="18"/>
       <w:r>
         <w:rPr>
           <w:noProof/>
@@ -8752,8 +9104,7 @@
         </w:rPr>
         <w:t>Tài liệu tham khảo</w:t>
       </w:r>
-      <w:bookmarkStart w:id="19" w:name="_GoBack"/>
-      <w:bookmarkEnd w:id="19"/>
+      <w:bookmarkEnd w:id="18"/>
     </w:p>
     <w:p>
       <w:pPr>
@@ -9206,16 +9557,7 @@
               <w:bCs/>
               <w:szCs w:val="24"/>
             </w:rPr>
-            <w:t xml:space="preserve">Nhóm </w:t>
-          </w:r>
-          <w:r>
-            <w:rPr>
-              <w:rFonts w:ascii="Cambria" w:hAnsi="Cambria"/>
-              <w:b/>
-              <w:bCs/>
-              <w:szCs w:val="24"/>
-            </w:rPr>
-            <w:t>16</w:t>
+            <w:t>Nhóm 16</w:t>
           </w:r>
         </w:p>
       </w:tc>
@@ -11594,6 +11936,119 @@
     </w:lvl>
   </w:abstractNum>
   <w:abstractNum w:abstractNumId="25" w15:restartNumberingAfterBreak="0">
+    <w:nsid w:val="5F5B606E"/>
+    <w:multiLevelType w:val="hybridMultilevel"/>
+    <w:tmpl w:val="FBF6AF9E"/>
+    <w:lvl w:ilvl="0" w:tplc="93944218">
+      <w:numFmt w:val="bullet"/>
+      <w:lvlText w:val=""/>
+      <w:lvlJc w:val="left"/>
+      <w:pPr>
+        <w:ind w:left="720" w:hanging="360"/>
+      </w:pPr>
+      <w:rPr>
+        <w:rFonts w:ascii="Symbol" w:eastAsia="Times New Roman" w:hAnsi="Symbol" w:cs="Times New Roman" w:hint="default"/>
+        <w:sz w:val="24"/>
+      </w:rPr>
+    </w:lvl>
+    <w:lvl w:ilvl="1" w:tplc="04090003" w:tentative="1">
+      <w:start w:val="1"/>
+      <w:numFmt w:val="bullet"/>
+      <w:lvlText w:val="o"/>
+      <w:lvlJc w:val="left"/>
+      <w:pPr>
+        <w:ind w:left="1440" w:hanging="360"/>
+      </w:pPr>
+      <w:rPr>
+        <w:rFonts w:ascii="Courier New" w:hAnsi="Courier New" w:cs="Courier New" w:hint="default"/>
+      </w:rPr>
+    </w:lvl>
+    <w:lvl w:ilvl="2" w:tplc="04090005" w:tentative="1">
+      <w:start w:val="1"/>
+      <w:numFmt w:val="bullet"/>
+      <w:lvlText w:val=""/>
+      <w:lvlJc w:val="left"/>
+      <w:pPr>
+        <w:ind w:left="2160" w:hanging="360"/>
+      </w:pPr>
+      <w:rPr>
+        <w:rFonts w:ascii="Wingdings" w:hAnsi="Wingdings" w:hint="default"/>
+      </w:rPr>
+    </w:lvl>
+    <w:lvl w:ilvl="3" w:tplc="04090001" w:tentative="1">
+      <w:start w:val="1"/>
+      <w:numFmt w:val="bullet"/>
+      <w:lvlText w:val=""/>
+      <w:lvlJc w:val="left"/>
+      <w:pPr>
+        <w:ind w:left="2880" w:hanging="360"/>
+      </w:pPr>
+      <w:rPr>
+        <w:rFonts w:ascii="Symbol" w:hAnsi="Symbol" w:hint="default"/>
+      </w:rPr>
+    </w:lvl>
+    <w:lvl w:ilvl="4" w:tplc="04090003" w:tentative="1">
+      <w:start w:val="1"/>
+      <w:numFmt w:val="bullet"/>
+      <w:lvlText w:val="o"/>
+      <w:lvlJc w:val="left"/>
+      <w:pPr>
+        <w:ind w:left="3600" w:hanging="360"/>
+      </w:pPr>
+      <w:rPr>
+        <w:rFonts w:ascii="Courier New" w:hAnsi="Courier New" w:cs="Courier New" w:hint="default"/>
+      </w:rPr>
+    </w:lvl>
+    <w:lvl w:ilvl="5" w:tplc="04090005" w:tentative="1">
+      <w:start w:val="1"/>
+      <w:numFmt w:val="bullet"/>
+      <w:lvlText w:val=""/>
+      <w:lvlJc w:val="left"/>
+      <w:pPr>
+        <w:ind w:left="4320" w:hanging="360"/>
+      </w:pPr>
+      <w:rPr>
+        <w:rFonts w:ascii="Wingdings" w:hAnsi="Wingdings" w:hint="default"/>
+      </w:rPr>
+    </w:lvl>
+    <w:lvl w:ilvl="6" w:tplc="04090001" w:tentative="1">
+      <w:start w:val="1"/>
+      <w:numFmt w:val="bullet"/>
+      <w:lvlText w:val=""/>
+      <w:lvlJc w:val="left"/>
+      <w:pPr>
+        <w:ind w:left="5040" w:hanging="360"/>
+      </w:pPr>
+      <w:rPr>
+        <w:rFonts w:ascii="Symbol" w:hAnsi="Symbol" w:hint="default"/>
+      </w:rPr>
+    </w:lvl>
+    <w:lvl w:ilvl="7" w:tplc="04090003" w:tentative="1">
+      <w:start w:val="1"/>
+      <w:numFmt w:val="bullet"/>
+      <w:lvlText w:val="o"/>
+      <w:lvlJc w:val="left"/>
+      <w:pPr>
+        <w:ind w:left="5760" w:hanging="360"/>
+      </w:pPr>
+      <w:rPr>
+        <w:rFonts w:ascii="Courier New" w:hAnsi="Courier New" w:cs="Courier New" w:hint="default"/>
+      </w:rPr>
+    </w:lvl>
+    <w:lvl w:ilvl="8" w:tplc="04090005" w:tentative="1">
+      <w:start w:val="1"/>
+      <w:numFmt w:val="bullet"/>
+      <w:lvlText w:val=""/>
+      <w:lvlJc w:val="left"/>
+      <w:pPr>
+        <w:ind w:left="6480" w:hanging="360"/>
+      </w:pPr>
+      <w:rPr>
+        <w:rFonts w:ascii="Wingdings" w:hAnsi="Wingdings" w:hint="default"/>
+      </w:rPr>
+    </w:lvl>
+  </w:abstractNum>
+  <w:abstractNum w:abstractNumId="26" w15:restartNumberingAfterBreak="0">
     <w:nsid w:val="60090EAC"/>
     <w:multiLevelType w:val="hybridMultilevel"/>
     <w:tmpl w:val="EC982DEA"/>
@@ -11682,7 +12137,7 @@
       </w:pPr>
     </w:lvl>
   </w:abstractNum>
-  <w:abstractNum w:abstractNumId="26" w15:restartNumberingAfterBreak="0">
+  <w:abstractNum w:abstractNumId="27" w15:restartNumberingAfterBreak="0">
     <w:nsid w:val="61182E3E"/>
     <w:multiLevelType w:val="hybridMultilevel"/>
     <w:tmpl w:val="A62C896E"/>
@@ -11795,7 +12250,7 @@
       </w:rPr>
     </w:lvl>
   </w:abstractNum>
-  <w:abstractNum w:abstractNumId="27" w15:restartNumberingAfterBreak="0">
+  <w:abstractNum w:abstractNumId="28" w15:restartNumberingAfterBreak="0">
     <w:nsid w:val="64E02DA1"/>
     <w:multiLevelType w:val="hybridMultilevel"/>
     <w:tmpl w:val="FC7A72B0"/>
@@ -11908,7 +12363,7 @@
       </w:rPr>
     </w:lvl>
   </w:abstractNum>
-  <w:abstractNum w:abstractNumId="28" w15:restartNumberingAfterBreak="0">
+  <w:abstractNum w:abstractNumId="29" w15:restartNumberingAfterBreak="0">
     <w:nsid w:val="64EE450C"/>
     <w:multiLevelType w:val="hybridMultilevel"/>
     <w:tmpl w:val="907EBE0C"/>
@@ -12022,7 +12477,7 @@
       </w:rPr>
     </w:lvl>
   </w:abstractNum>
-  <w:abstractNum w:abstractNumId="29" w15:restartNumberingAfterBreak="0">
+  <w:abstractNum w:abstractNumId="30" w15:restartNumberingAfterBreak="0">
     <w:nsid w:val="6F57330A"/>
     <w:multiLevelType w:val="hybridMultilevel"/>
     <w:tmpl w:val="CAD4B1F2"/>
@@ -12112,7 +12567,7 @@
       </w:pPr>
     </w:lvl>
   </w:abstractNum>
-  <w:abstractNum w:abstractNumId="30" w15:restartNumberingAfterBreak="0">
+  <w:abstractNum w:abstractNumId="31" w15:restartNumberingAfterBreak="0">
     <w:nsid w:val="74B8164A"/>
     <w:multiLevelType w:val="hybridMultilevel"/>
     <w:tmpl w:val="0C902B2E"/>
@@ -12201,7 +12656,7 @@
       </w:pPr>
     </w:lvl>
   </w:abstractNum>
-  <w:abstractNum w:abstractNumId="31" w15:restartNumberingAfterBreak="0">
+  <w:abstractNum w:abstractNumId="32" w15:restartNumberingAfterBreak="0">
     <w:nsid w:val="77B07A6D"/>
     <w:multiLevelType w:val="hybridMultilevel"/>
     <w:tmpl w:val="F0301F86"/>
@@ -12306,7 +12761,7 @@
     <w:abstractNumId w:val="8"/>
   </w:num>
   <w:num w:numId="6">
-    <w:abstractNumId w:val="30"/>
+    <w:abstractNumId w:val="31"/>
   </w:num>
   <w:num w:numId="7">
     <w:abstractNumId w:val="6"/>
@@ -12321,10 +12776,10 @@
     <w:abstractNumId w:val="1"/>
   </w:num>
   <w:num w:numId="11">
-    <w:abstractNumId w:val="28"/>
+    <w:abstractNumId w:val="29"/>
   </w:num>
   <w:num w:numId="12">
-    <w:abstractNumId w:val="25"/>
+    <w:abstractNumId w:val="26"/>
   </w:num>
   <w:num w:numId="13">
     <w:abstractNumId w:val="18"/>
@@ -12336,7 +12791,7 @@
     <w:abstractNumId w:val="2"/>
   </w:num>
   <w:num w:numId="16">
-    <w:abstractNumId w:val="27"/>
+    <w:abstractNumId w:val="28"/>
   </w:num>
   <w:num w:numId="17">
     <w:abstractNumId w:val="17"/>
@@ -12360,7 +12815,7 @@
     <w:abstractNumId w:val="14"/>
   </w:num>
   <w:num w:numId="24">
-    <w:abstractNumId w:val="31"/>
+    <w:abstractNumId w:val="32"/>
   </w:num>
   <w:num w:numId="25">
     <w:abstractNumId w:val="15"/>
@@ -12372,19 +12827,22 @@
     <w:abstractNumId w:val="19"/>
   </w:num>
   <w:num w:numId="28">
-    <w:abstractNumId w:val="26"/>
+    <w:abstractNumId w:val="27"/>
   </w:num>
   <w:num w:numId="29">
     <w:abstractNumId w:val="4"/>
   </w:num>
   <w:num w:numId="30">
-    <w:abstractNumId w:val="29"/>
+    <w:abstractNumId w:val="30"/>
   </w:num>
   <w:num w:numId="31">
     <w:abstractNumId w:val="11"/>
   </w:num>
   <w:num w:numId="32">
     <w:abstractNumId w:val="24"/>
+  </w:num>
+  <w:num w:numId="33">
+    <w:abstractNumId w:val="25"/>
   </w:num>
 </w:numbering>
 </file>
@@ -21307,7 +21765,7 @@
 </file>
 
 <file path=customXml/itemProps1.xml><?xml version="1.0" encoding="utf-8"?>
-<ds:datastoreItem xmlns:ds="http://schemas.openxmlformats.org/officeDocument/2006/customXml" ds:itemID="{21660916-4AE2-4DA7-84CB-F8253ABCDBCF}">
+<ds:datastoreItem xmlns:ds="http://schemas.openxmlformats.org/officeDocument/2006/customXml" ds:itemID="{40A3A57E-96C2-4C55-A5F0-D4D9D700BD99}">
   <ds:schemaRefs>
     <ds:schemaRef ds:uri="http://schemas.openxmlformats.org/officeDocument/2006/bibliography"/>
   </ds:schemaRefs>

</xml_diff>

<commit_message>
Modify Bao cao + Slide + Analyzing 25-Puzzle but almost failed
</commit_message>
<xml_diff>
--- a/Bao cao IT4040.docx
+++ b/Bao cao IT4040.docx
@@ -8574,6 +8574,26 @@
     </w:p>
     <w:p>
       <w:pPr>
+        <w:ind w:firstLine="810"/>
+        <w:jc w:val="both"/>
+      </w:pPr>
+    </w:p>
+    <w:p>
+      <w:pPr>
+        <w:ind w:firstLine="810"/>
+        <w:jc w:val="both"/>
+      </w:pPr>
+      <w:r>
+        <w:t xml:space="preserve">Cụ thể, chương trình tích hợp hàm ước lượng này giải được tất cả mọi trường hợp có thể giải của 8-Puzzle, (9! / 2 = 181440 trường hợp) trong thời gian trung </w:t>
+      </w:r>
+      <w:r>
+        <w:t>bình 0.002s với thuật toán IDA*, giải 1000 trường hợp ngẫu nhiên của 16-Puzzle trong thời gian trung bình 0.3787s</w:t>
+      </w:r>
+      <w:bookmarkStart w:id="17" w:name="_GoBack"/>
+      <w:bookmarkEnd w:id="17"/>
+    </w:p>
+    <w:p>
+      <w:pPr>
         <w:ind w:firstLine="720"/>
       </w:pPr>
     </w:p>
@@ -8596,7 +8616,7 @@
           <w:szCs w:val="56"/>
         </w:rPr>
       </w:pPr>
-      <w:bookmarkStart w:id="17" w:name="_Toc435949183"/>
+      <w:bookmarkStart w:id="18" w:name="_Toc435949183"/>
       <w:r>
         <w:rPr>
           <w:noProof/>
@@ -8638,7 +8658,7 @@
         </w:rPr>
         <w:t xml:space="preserve"> sau khi làm đồ án</w:t>
       </w:r>
-      <w:bookmarkEnd w:id="17"/>
+      <w:bookmarkEnd w:id="18"/>
     </w:p>
     <w:p/>
     <w:p/>
@@ -9069,9 +9089,7 @@
           <w:szCs w:val="56"/>
         </w:rPr>
       </w:pPr>
-      <w:bookmarkStart w:id="18" w:name="_Toc435949184"/>
-      <w:bookmarkStart w:id="19" w:name="_GoBack"/>
-      <w:bookmarkEnd w:id="19"/>
+      <w:bookmarkStart w:id="19" w:name="_Toc435949184"/>
       <w:r>
         <w:rPr>
           <w:noProof/>
@@ -9104,7 +9122,7 @@
         </w:rPr>
         <w:t>Tài liệu tham khảo</w:t>
       </w:r>
-      <w:bookmarkEnd w:id="18"/>
+      <w:bookmarkEnd w:id="19"/>
     </w:p>
     <w:p>
       <w:pPr>
@@ -9412,7 +9430,7 @@
         <w:b/>
         <w:noProof/>
       </w:rPr>
-      <w:t>16</w:t>
+      <w:t>12</w:t>
     </w:r>
     <w:r>
       <w:rPr>
@@ -21765,7 +21783,7 @@
 </file>
 
 <file path=customXml/itemProps1.xml><?xml version="1.0" encoding="utf-8"?>
-<ds:datastoreItem xmlns:ds="http://schemas.openxmlformats.org/officeDocument/2006/customXml" ds:itemID="{40A3A57E-96C2-4C55-A5F0-D4D9D700BD99}">
+<ds:datastoreItem xmlns:ds="http://schemas.openxmlformats.org/officeDocument/2006/customXml" ds:itemID="{D058FD5B-0EAB-4D46-BAB0-BA6CB912C989}">
   <ds:schemaRefs>
     <ds:schemaRef ds:uri="http://schemas.openxmlformats.org/officeDocument/2006/bibliography"/>
   </ds:schemaRefs>

</xml_diff>